<commit_message>
to do list added
</commit_message>
<xml_diff>
--- a/theory/diy-vanillajs.docx
+++ b/theory/diy-vanillajs.docx
@@ -1033,7 +1033,6 @@
         <w:pStyle w:val="a3"/>
         <w:ind w:leftChars="0" w:left="760"/>
         <w:rPr>
-          <w:rFonts w:hint="eastAsia"/>
           <w:color w:val="000000" w:themeColor="text1"/>
         </w:rPr>
       </w:pPr>
@@ -1212,7 +1211,6 @@
         <w:pStyle w:val="a3"/>
         <w:ind w:leftChars="0" w:left="760"/>
         <w:rPr>
-          <w:rFonts w:hint="eastAsia"/>
           <w:color w:val="000000" w:themeColor="text1"/>
         </w:rPr>
       </w:pPr>
@@ -1340,7 +1338,6 @@
     <w:p>
       <w:pPr>
         <w:rPr>
-          <w:rFonts w:hint="eastAsia"/>
           <w:color w:val="FF0000"/>
         </w:rPr>
       </w:pPr>
@@ -2573,6 +2570,143 @@
           <w:rFonts w:hint="eastAsia"/>
           <w:color w:val="FF0000"/>
         </w:rPr>
+        <w:t>&lt;</w:t>
+      </w:r>
+      <w:r>
+        <w:rPr>
+          <w:color w:val="FF0000"/>
+        </w:rPr>
+        <w:t>forEach</w:t>
+      </w:r>
+      <w:r>
+        <w:rPr>
+          <w:rFonts w:hint="eastAsia"/>
+          <w:color w:val="FF0000"/>
+        </w:rPr>
+        <w:t>&gt;</w:t>
+      </w:r>
+    </w:p>
+    <w:p>
+      <w:r>
+        <w:rPr>
+          <w:rFonts w:hint="eastAsia"/>
+        </w:rPr>
+        <w:t>배열에 대해 반복문 실행. 이때 배열의 원소가 순서대로 하나씩 forEach 속 함수의 인자에 전달될 수 있음.</w:t>
+      </w:r>
+    </w:p>
+    <w:p>
+      <w:r>
+        <w:rPr>
+          <w:rFonts w:hint="eastAsia"/>
+        </w:rPr>
+        <w:t xml:space="preserve">문법 </w:t>
+      </w:r>
+      <w:r>
+        <w:t xml:space="preserve">: </w:t>
+      </w:r>
+      <w:r>
+        <w:rPr>
+          <w:rFonts w:hint="eastAsia"/>
+        </w:rPr>
+        <w:t>배열이름.</w:t>
+      </w:r>
+    </w:p>
+    <w:p>
+      <w:r>
+        <w:rPr>
+          <w:rFonts w:hint="eastAsia"/>
+        </w:rPr>
+        <w:t>배열이름.forEach(</w:t>
+      </w:r>
+      <w:r>
+        <w:t>~~~~~</w:t>
+      </w:r>
+      <w:r>
+        <w:rPr>
+          <w:rFonts w:hint="eastAsia"/>
+        </w:rPr>
+        <w:t>)</w:t>
+      </w:r>
+      <w:r>
+        <w:t>;</w:t>
+      </w:r>
+    </w:p>
+    <w:p>
+      <w:r>
+        <w:rPr>
+          <w:rFonts w:hint="eastAsia"/>
+        </w:rPr>
+        <w:t>forEach</w:t>
+      </w:r>
+      <w:r>
+        <w:t xml:space="preserve"> </w:t>
+      </w:r>
+      <w:r>
+        <w:rPr>
+          <w:rFonts w:hint="eastAsia"/>
+        </w:rPr>
+        <w:t xml:space="preserve">안에 함수가 들어간다면 </w:t>
+      </w:r>
+      <w:r>
+        <w:t xml:space="preserve">=&gt; </w:t>
+      </w:r>
+    </w:p>
+    <w:p>
+      <w:pPr>
+        <w:ind w:firstLineChars="300" w:firstLine="600"/>
+      </w:pPr>
+      <w:r>
+        <w:rPr>
+          <w:rFonts w:hint="eastAsia"/>
+        </w:rPr>
+        <w:t>배열이름</w:t>
+      </w:r>
+      <w:r>
+        <w:t>.forEach(function (</w:t>
+      </w:r>
+      <w:r>
+        <w:rPr>
+          <w:rFonts w:hint="eastAsia"/>
+        </w:rPr>
+        <w:t>원소를 전달받게 될 인자 이름(마음대로</w:t>
+      </w:r>
+      <w:r>
+        <w:t>)) {</w:t>
+      </w:r>
+    </w:p>
+    <w:p>
+      <w:r>
+        <w:t xml:space="preserve">      </w:t>
+      </w:r>
+      <w:r>
+        <w:t>~~~~~~~~~~(</w:t>
+      </w:r>
+      <w:r>
+        <w:rPr>
+          <w:rFonts w:hint="eastAsia"/>
+        </w:rPr>
+        <w:t>반복할 내용</w:t>
+      </w:r>
+      <w:r>
+        <w:t>)</w:t>
+      </w:r>
+    </w:p>
+    <w:p>
+      <w:r>
+        <w:t xml:space="preserve">    });</w:t>
+      </w:r>
+    </w:p>
+    <w:p>
+      <w:pPr>
+        <w:rPr>
+          <w:color w:val="FF0000"/>
+        </w:rPr>
+      </w:pPr>
+      <w:r>
+        <w:rPr>
+          <w:rFonts w:hint="eastAsia"/>
+          <w:color w:val="FF0000"/>
+        </w:rPr>
         <w:t>&lt;DOM</w:t>
       </w:r>
       <w:r>
@@ -2684,6 +2818,7 @@
         <w:t xml:space="preserve">추가적으로 </w:t>
       </w:r>
       <w:r>
+        <w:lastRenderedPageBreak/>
         <w:t>getElementById, querySelector</w:t>
       </w:r>
       <w:r>
@@ -2969,7 +3104,6 @@
         <w:t xml:space="preserve">문서에서 가져와서 </w:t>
       </w:r>
       <w:r>
-        <w:lastRenderedPageBreak/>
         <w:t>title_</w:t>
       </w:r>
       <w:r>
@@ -3220,6 +3354,992 @@
     <w:p>
       <w:pPr>
         <w:rPr>
+          <w:color w:val="000000" w:themeColor="text1"/>
+        </w:rPr>
+      </w:pPr>
+    </w:p>
+    <w:p>
+      <w:pPr>
+        <w:rPr>
+          <w:color w:val="FF0000"/>
+        </w:rPr>
+      </w:pPr>
+      <w:r>
+        <w:rPr>
+          <w:rFonts w:hint="eastAsia"/>
+          <w:color w:val="FF0000"/>
+        </w:rPr>
+        <w:t>&lt;</w:t>
+      </w:r>
+      <w:r>
+        <w:rPr>
+          <w:color w:val="FF0000"/>
+        </w:rPr>
+        <w:t>createElement()</w:t>
+      </w:r>
+      <w:r>
+        <w:rPr>
+          <w:rFonts w:hint="eastAsia"/>
+          <w:color w:val="FF0000"/>
+        </w:rPr>
+        <w:t>&gt;</w:t>
+      </w:r>
+      <w:r>
+        <w:rPr>
+          <w:color w:val="FF0000"/>
+        </w:rPr>
+        <w:t>(</w:t>
+      </w:r>
+      <w:r>
+        <w:rPr>
+          <w:rFonts w:hint="eastAsia"/>
+          <w:color w:val="FF0000"/>
+        </w:rPr>
+        <w:t>자바스크립트에서 html</w:t>
+      </w:r>
+      <w:r>
+        <w:rPr>
+          <w:color w:val="FF0000"/>
+        </w:rPr>
+        <w:t xml:space="preserve"> </w:t>
+      </w:r>
+      <w:r>
+        <w:rPr>
+          <w:rFonts w:hint="eastAsia"/>
+          <w:color w:val="FF0000"/>
+        </w:rPr>
+        <w:t>객체(</w:t>
+      </w:r>
+      <w:r>
+        <w:rPr>
+          <w:color w:val="FF0000"/>
+        </w:rPr>
+        <w:t>element</w:t>
+      </w:r>
+      <w:r>
+        <w:rPr>
+          <w:rFonts w:hint="eastAsia"/>
+          <w:color w:val="FF0000"/>
+        </w:rPr>
+        <w:t>)를 생성하는 법</w:t>
+      </w:r>
+      <w:r>
+        <w:rPr>
+          <w:color w:val="FF0000"/>
+        </w:rPr>
+        <w:t>)(</w:t>
+      </w:r>
+      <w:r>
+        <w:rPr>
+          <w:rFonts w:hint="eastAsia"/>
+          <w:color w:val="FF0000"/>
+        </w:rPr>
+        <w:t>생성만 하고 삽입은 아직 하지 않는다.</w:t>
+      </w:r>
+      <w:r>
+        <w:rPr>
+          <w:color w:val="FF0000"/>
+        </w:rPr>
+        <w:t>)</w:t>
+      </w:r>
+    </w:p>
+    <w:p>
+      <w:pPr>
+        <w:rPr>
+          <w:color w:val="000000" w:themeColor="text1"/>
+        </w:rPr>
+      </w:pPr>
+      <w:r>
+        <w:rPr>
+          <w:rFonts w:hint="eastAsia"/>
+          <w:color w:val="000000" w:themeColor="text1"/>
+        </w:rPr>
+        <w:t xml:space="preserve">문법 </w:t>
+      </w:r>
+      <w:r>
+        <w:rPr>
+          <w:color w:val="000000" w:themeColor="text1"/>
+        </w:rPr>
+        <w:t xml:space="preserve">: </w:t>
+      </w:r>
+      <w:r>
+        <w:rPr>
+          <w:rFonts w:hint="eastAsia"/>
+          <w:color w:val="000000" w:themeColor="text1"/>
+        </w:rPr>
+        <w:t>const 객체이름=</w:t>
+      </w:r>
+      <w:r>
+        <w:rPr>
+          <w:color w:val="000000" w:themeColor="text1"/>
+        </w:rPr>
+        <w:t xml:space="preserve"> document.createElement("</w:t>
+      </w:r>
+      <w:r>
+        <w:rPr>
+          <w:rFonts w:hint="eastAsia"/>
+          <w:color w:val="000000" w:themeColor="text1"/>
+        </w:rPr>
+        <w:t>html 태그이름</w:t>
+      </w:r>
+      <w:r>
+        <w:rPr>
+          <w:color w:val="000000" w:themeColor="text1"/>
+        </w:rPr>
+        <w:t>");</w:t>
+      </w:r>
+    </w:p>
+    <w:p>
+      <w:pPr>
+        <w:rPr>
+          <w:color w:val="000000" w:themeColor="text1"/>
+        </w:rPr>
+      </w:pPr>
+      <w:r>
+        <w:rPr>
+          <w:color w:val="000000" w:themeColor="text1"/>
+        </w:rPr>
+        <w:t xml:space="preserve">Ex) </w:t>
+      </w:r>
+      <w:r>
+        <w:rPr>
+          <w:color w:val="000000" w:themeColor="text1"/>
+        </w:rPr>
+        <w:t>const li</w:t>
+      </w:r>
+      <w:r>
+        <w:rPr>
+          <w:rFonts w:hint="eastAsia"/>
+          <w:color w:val="000000" w:themeColor="text1"/>
+        </w:rPr>
+        <w:t>stItem</w:t>
+      </w:r>
+      <w:r>
+        <w:rPr>
+          <w:color w:val="000000" w:themeColor="text1"/>
+        </w:rPr>
+        <w:t xml:space="preserve"> = document.createElement("li");</w:t>
+      </w:r>
+      <w:r>
+        <w:rPr>
+          <w:color w:val="000000" w:themeColor="text1"/>
+        </w:rPr>
+        <w:t xml:space="preserve"> (</w:t>
+      </w:r>
+      <w:r>
+        <w:rPr>
+          <w:rFonts w:hint="eastAsia"/>
+          <w:color w:val="000000" w:themeColor="text1"/>
+        </w:rPr>
+        <w:t xml:space="preserve">여기서 </w:t>
+      </w:r>
+      <w:r>
+        <w:rPr>
+          <w:color w:val="000000" w:themeColor="text1"/>
+        </w:rPr>
+        <w:t>li</w:t>
+      </w:r>
+      <w:r>
+        <w:rPr>
+          <w:rFonts w:hint="eastAsia"/>
+          <w:color w:val="000000" w:themeColor="text1"/>
+        </w:rPr>
+        <w:t>stItem은 자바스크립트 안에서만 쓰는 변수이름임.</w:t>
+      </w:r>
+      <w:r>
+        <w:rPr>
+          <w:color w:val="000000" w:themeColor="text1"/>
+        </w:rPr>
+        <w:t xml:space="preserve"> </w:t>
+      </w:r>
+      <w:r>
+        <w:rPr>
+          <w:rFonts w:hint="eastAsia"/>
+          <w:color w:val="000000" w:themeColor="text1"/>
+        </w:rPr>
+        <w:t>이름이 뭐든 상관없음.</w:t>
+      </w:r>
+      <w:r>
+        <w:rPr>
+          <w:color w:val="000000" w:themeColor="text1"/>
+        </w:rPr>
+        <w:t>)</w:t>
+      </w:r>
+    </w:p>
+    <w:p>
+      <w:pPr>
+        <w:rPr>
+          <w:color w:val="000000" w:themeColor="text1"/>
+        </w:rPr>
+      </w:pPr>
+    </w:p>
+    <w:p>
+      <w:pPr>
+        <w:rPr>
+          <w:color w:val="FF0000"/>
+        </w:rPr>
+      </w:pPr>
+      <w:r>
+        <w:rPr>
+          <w:color w:val="FF0000"/>
+        </w:rPr>
+        <w:t>&lt;</w:t>
+      </w:r>
+      <w:r>
+        <w:rPr>
+          <w:rFonts w:hint="eastAsia"/>
+          <w:color w:val="FF0000"/>
+        </w:rPr>
+        <w:t>append</w:t>
+      </w:r>
+      <w:r>
+        <w:rPr>
+          <w:color w:val="FF0000"/>
+        </w:rPr>
+        <w:t>Child&gt;(</w:t>
+      </w:r>
+      <w:r>
+        <w:rPr>
+          <w:rFonts w:hint="eastAsia"/>
+          <w:color w:val="FF0000"/>
+        </w:rPr>
+        <w:t xml:space="preserve">객체(부모 </w:t>
+      </w:r>
+      <w:r>
+        <w:rPr>
+          <w:color w:val="FF0000"/>
+        </w:rPr>
+        <w:t>element</w:t>
+      </w:r>
+      <w:r>
+        <w:rPr>
+          <w:rFonts w:hint="eastAsia"/>
+          <w:color w:val="FF0000"/>
+        </w:rPr>
+        <w:t>)</w:t>
+      </w:r>
+      <w:r>
+        <w:rPr>
+          <w:color w:val="FF0000"/>
+        </w:rPr>
+        <w:t>에</w:t>
+      </w:r>
+      <w:r>
+        <w:rPr>
+          <w:rFonts w:hint="eastAsia"/>
+          <w:color w:val="FF0000"/>
+        </w:rPr>
+        <w:t xml:space="preserve"> 자식 추가하는 법</w:t>
+      </w:r>
+      <w:r>
+        <w:rPr>
+          <w:color w:val="FF0000"/>
+        </w:rPr>
+        <w:t>)</w:t>
+      </w:r>
+    </w:p>
+    <w:p>
+      <w:pPr>
+        <w:rPr>
+          <w:color w:val="000000" w:themeColor="text1"/>
+        </w:rPr>
+      </w:pPr>
+      <w:r>
+        <w:rPr>
+          <w:rFonts w:hint="eastAsia"/>
+          <w:color w:val="000000" w:themeColor="text1"/>
+        </w:rPr>
+        <w:t xml:space="preserve">문법 </w:t>
+      </w:r>
+      <w:r>
+        <w:rPr>
+          <w:color w:val="000000" w:themeColor="text1"/>
+        </w:rPr>
+        <w:t xml:space="preserve">: </w:t>
+      </w:r>
+      <w:r>
+        <w:rPr>
+          <w:rFonts w:hint="eastAsia"/>
+          <w:color w:val="000000" w:themeColor="text1"/>
+        </w:rPr>
+        <w:t>객체(부모 element)이름.appendChild(추가할 자식 객체이름)</w:t>
+      </w:r>
+      <w:r>
+        <w:rPr>
+          <w:color w:val="000000" w:themeColor="text1"/>
+        </w:rPr>
+        <w:t>;</w:t>
+      </w:r>
+    </w:p>
+    <w:p>
+      <w:pPr>
+        <w:rPr>
+          <w:color w:val="000000" w:themeColor="text1"/>
+        </w:rPr>
+      </w:pPr>
+      <w:r>
+        <w:rPr>
+          <w:color w:val="000000" w:themeColor="text1"/>
+        </w:rPr>
+        <w:t>E</w:t>
+      </w:r>
+      <w:r>
+        <w:rPr>
+          <w:rFonts w:hint="eastAsia"/>
+          <w:color w:val="000000" w:themeColor="text1"/>
+        </w:rPr>
+        <w:t>x)</w:t>
+      </w:r>
+      <w:r>
+        <w:rPr>
+          <w:color w:val="000000" w:themeColor="text1"/>
+        </w:rPr>
+        <w:t xml:space="preserve"> </w:t>
+      </w:r>
+      <w:r>
+        <w:rPr>
+          <w:color w:val="000000" w:themeColor="text1"/>
+        </w:rPr>
+        <w:t>li</w:t>
+      </w:r>
+      <w:r>
+        <w:rPr>
+          <w:color w:val="000000" w:themeColor="text1"/>
+        </w:rPr>
+        <w:t>stItem</w:t>
+      </w:r>
+      <w:r>
+        <w:rPr>
+          <w:color w:val="000000" w:themeColor="text1"/>
+        </w:rPr>
+        <w:t>.appendChild(span);</w:t>
+      </w:r>
+    </w:p>
+    <w:p>
+      <w:pPr>
+        <w:pStyle w:val="a3"/>
+        <w:numPr>
+          <w:ilvl w:val="0"/>
+          <w:numId w:val="4"/>
+        </w:numPr>
+        <w:ind w:leftChars="0"/>
+        <w:rPr>
+          <w:color w:val="000000" w:themeColor="text1"/>
+        </w:rPr>
+      </w:pPr>
+      <w:r>
+        <w:rPr>
+          <w:rFonts w:hint="eastAsia"/>
+          <w:color w:val="000000" w:themeColor="text1"/>
+        </w:rPr>
+        <w:lastRenderedPageBreak/>
+        <w:t>html에서는 다음과 같다.</w:t>
+      </w:r>
+    </w:p>
+    <w:p>
+      <w:pPr>
+        <w:pStyle w:val="a3"/>
+        <w:ind w:leftChars="0" w:left="1120"/>
+        <w:rPr>
+          <w:color w:val="000000" w:themeColor="text1"/>
+        </w:rPr>
+      </w:pPr>
+      <w:r>
+        <w:rPr>
+          <w:color w:val="000000" w:themeColor="text1"/>
+        </w:rPr>
+        <w:t>&lt;</w:t>
+      </w:r>
+      <w:r>
+        <w:rPr>
+          <w:rFonts w:hint="eastAsia"/>
+          <w:color w:val="000000" w:themeColor="text1"/>
+        </w:rPr>
+        <w:t>li</w:t>
+      </w:r>
+      <w:r>
+        <w:rPr>
+          <w:color w:val="000000" w:themeColor="text1"/>
+        </w:rPr>
+        <w:t>&gt;&lt;span&gt;&lt;/span&gt;&lt;/</w:t>
+      </w:r>
+      <w:r>
+        <w:rPr>
+          <w:rFonts w:hint="eastAsia"/>
+          <w:color w:val="000000" w:themeColor="text1"/>
+        </w:rPr>
+        <w:t>li</w:t>
+      </w:r>
+      <w:r>
+        <w:rPr>
+          <w:color w:val="000000" w:themeColor="text1"/>
+        </w:rPr>
+        <w:t>&gt;</w:t>
+      </w:r>
+    </w:p>
+    <w:p>
+      <w:pPr>
+        <w:rPr>
+          <w:color w:val="000000" w:themeColor="text1"/>
+        </w:rPr>
+      </w:pPr>
+    </w:p>
+    <w:p>
+      <w:pPr>
+        <w:rPr>
+          <w:color w:val="FF0000"/>
+        </w:rPr>
+      </w:pPr>
+      <w:r>
+        <w:rPr>
+          <w:rFonts w:hint="eastAsia"/>
+          <w:color w:val="FF0000"/>
+        </w:rPr>
+        <w:t>&lt;</w:t>
+      </w:r>
+      <w:r>
+        <w:rPr>
+          <w:color w:val="FF0000"/>
+        </w:rPr>
+        <w:t>push()</w:t>
+      </w:r>
+      <w:r>
+        <w:rPr>
+          <w:rFonts w:hint="eastAsia"/>
+          <w:color w:val="FF0000"/>
+        </w:rPr>
+        <w:t>&gt;</w:t>
+      </w:r>
+      <w:r>
+        <w:rPr>
+          <w:color w:val="FF0000"/>
+        </w:rPr>
+        <w:t>(array</w:t>
+      </w:r>
+      <w:r>
+        <w:rPr>
+          <w:rFonts w:hint="eastAsia"/>
+          <w:color w:val="FF0000"/>
+        </w:rPr>
+        <w:t>에 원소 추가하는 법</w:t>
+      </w:r>
+      <w:r>
+        <w:rPr>
+          <w:color w:val="FF0000"/>
+        </w:rPr>
+        <w:t>)</w:t>
+      </w:r>
+    </w:p>
+    <w:p>
+      <w:pPr>
+        <w:rPr>
+          <w:color w:val="000000" w:themeColor="text1"/>
+        </w:rPr>
+      </w:pPr>
+      <w:r>
+        <w:rPr>
+          <w:rFonts w:hint="eastAsia"/>
+          <w:color w:val="000000" w:themeColor="text1"/>
+        </w:rPr>
+        <w:t>배열이름.</w:t>
+      </w:r>
+      <w:r>
+        <w:rPr>
+          <w:color w:val="000000" w:themeColor="text1"/>
+        </w:rPr>
+        <w:t>push(추가</w:t>
+      </w:r>
+      <w:r>
+        <w:rPr>
+          <w:rFonts w:hint="eastAsia"/>
+          <w:color w:val="000000" w:themeColor="text1"/>
+        </w:rPr>
+        <w:t>할 원소 이름</w:t>
+      </w:r>
+      <w:r>
+        <w:rPr>
+          <w:color w:val="000000" w:themeColor="text1"/>
+        </w:rPr>
+        <w:t>);</w:t>
+      </w:r>
+    </w:p>
+    <w:p>
+      <w:pPr>
+        <w:rPr>
+          <w:color w:val="000000" w:themeColor="text1"/>
+        </w:rPr>
+      </w:pPr>
+      <w:r>
+        <w:rPr>
+          <w:color w:val="000000" w:themeColor="text1"/>
+        </w:rPr>
+        <w:t>E</w:t>
+      </w:r>
+      <w:r>
+        <w:rPr>
+          <w:rFonts w:hint="eastAsia"/>
+          <w:color w:val="000000" w:themeColor="text1"/>
+        </w:rPr>
+        <w:t>x)</w:t>
+      </w:r>
+      <w:r>
+        <w:rPr>
+          <w:color w:val="000000" w:themeColor="text1"/>
+        </w:rPr>
+        <w:t xml:space="preserve"> myClassmates.push(cheolSu);</w:t>
+      </w:r>
+    </w:p>
+    <w:p>
+      <w:pPr>
+        <w:rPr>
+          <w:color w:val="000000" w:themeColor="text1"/>
+        </w:rPr>
+      </w:pPr>
+    </w:p>
+    <w:p>
+      <w:pPr>
+        <w:rPr>
+          <w:color w:val="FF0000"/>
+        </w:rPr>
+      </w:pPr>
+      <w:r>
+        <w:rPr>
+          <w:color w:val="FF0000"/>
+        </w:rPr>
+        <w:t>&lt;</w:t>
+      </w:r>
+      <w:r>
+        <w:rPr>
+          <w:rFonts w:hint="eastAsia"/>
+          <w:color w:val="FF0000"/>
+        </w:rPr>
+        <w:t>removeChild</w:t>
+      </w:r>
+      <w:r>
+        <w:rPr>
+          <w:color w:val="FF0000"/>
+        </w:rPr>
+        <w:t>&gt;</w:t>
+      </w:r>
+      <w:r>
+        <w:rPr>
+          <w:color w:val="FF0000"/>
+        </w:rPr>
+        <w:t>(</w:t>
+      </w:r>
+      <w:r>
+        <w:rPr>
+          <w:rFonts w:hint="eastAsia"/>
+          <w:color w:val="FF0000"/>
+        </w:rPr>
+        <w:t xml:space="preserve">객체(부모 </w:t>
+      </w:r>
+      <w:r>
+        <w:rPr>
+          <w:color w:val="FF0000"/>
+        </w:rPr>
+        <w:t>ele</w:t>
+      </w:r>
+      <w:r>
+        <w:rPr>
+          <w:color w:val="FF0000"/>
+        </w:rPr>
+        <w:t>ment</w:t>
+      </w:r>
+      <w:r>
+        <w:rPr>
+          <w:rFonts w:hint="eastAsia"/>
+          <w:color w:val="FF0000"/>
+        </w:rPr>
+        <w:t>)</w:t>
+      </w:r>
+      <w:r>
+        <w:rPr>
+          <w:color w:val="FF0000"/>
+        </w:rPr>
+        <w:t>에</w:t>
+      </w:r>
+      <w:r>
+        <w:rPr>
+          <w:rFonts w:hint="eastAsia"/>
+          <w:color w:val="FF0000"/>
+        </w:rPr>
+        <w:t xml:space="preserve"> 자식 </w:t>
+      </w:r>
+      <w:r>
+        <w:rPr>
+          <w:rFonts w:hint="eastAsia"/>
+          <w:color w:val="FF0000"/>
+        </w:rPr>
+        <w:t>삭제</w:t>
+      </w:r>
+      <w:r>
+        <w:rPr>
+          <w:rFonts w:hint="eastAsia"/>
+          <w:color w:val="FF0000"/>
+        </w:rPr>
+        <w:t>하는 법</w:t>
+      </w:r>
+      <w:r>
+        <w:rPr>
+          <w:color w:val="FF0000"/>
+        </w:rPr>
+        <w:t>)</w:t>
+      </w:r>
+    </w:p>
+    <w:p>
+      <w:pPr>
+        <w:rPr>
+          <w:color w:val="000000" w:themeColor="text1"/>
+        </w:rPr>
+      </w:pPr>
+      <w:r>
+        <w:rPr>
+          <w:rFonts w:hint="eastAsia"/>
+          <w:color w:val="000000" w:themeColor="text1"/>
+        </w:rPr>
+        <w:t xml:space="preserve">문법 </w:t>
+      </w:r>
+      <w:r>
+        <w:rPr>
+          <w:color w:val="000000" w:themeColor="text1"/>
+        </w:rPr>
+        <w:t xml:space="preserve">: </w:t>
+      </w:r>
+      <w:r>
+        <w:rPr>
+          <w:rFonts w:hint="eastAsia"/>
+          <w:color w:val="000000" w:themeColor="text1"/>
+        </w:rPr>
+        <w:t>객체(부모 element)이름.</w:t>
+      </w:r>
+      <w:r>
+        <w:rPr>
+          <w:rFonts w:hint="eastAsia"/>
+          <w:color w:val="000000" w:themeColor="text1"/>
+        </w:rPr>
+        <w:t>remove</w:t>
+      </w:r>
+      <w:r>
+        <w:rPr>
+          <w:rFonts w:hint="eastAsia"/>
+          <w:color w:val="000000" w:themeColor="text1"/>
+        </w:rPr>
+        <w:t>Child(</w:t>
+      </w:r>
+      <w:r>
+        <w:rPr>
+          <w:rFonts w:hint="eastAsia"/>
+          <w:color w:val="000000" w:themeColor="text1"/>
+        </w:rPr>
+        <w:t>삭제</w:t>
+      </w:r>
+      <w:r>
+        <w:rPr>
+          <w:rFonts w:hint="eastAsia"/>
+          <w:color w:val="000000" w:themeColor="text1"/>
+        </w:rPr>
+        <w:t>할 자식 객체이름)</w:t>
+      </w:r>
+      <w:r>
+        <w:rPr>
+          <w:color w:val="000000" w:themeColor="text1"/>
+        </w:rPr>
+        <w:t>;</w:t>
+      </w:r>
+    </w:p>
+    <w:p>
+      <w:pPr>
+        <w:rPr>
+          <w:color w:val="000000" w:themeColor="text1"/>
+        </w:rPr>
+      </w:pPr>
+      <w:r>
+        <w:rPr>
+          <w:color w:val="000000" w:themeColor="text1"/>
+        </w:rPr>
+        <w:t>E</w:t>
+      </w:r>
+      <w:r>
+        <w:rPr>
+          <w:rFonts w:hint="eastAsia"/>
+          <w:color w:val="000000" w:themeColor="text1"/>
+        </w:rPr>
+        <w:t>x)</w:t>
+      </w:r>
+      <w:r>
+        <w:rPr>
+          <w:color w:val="000000" w:themeColor="text1"/>
+        </w:rPr>
+        <w:t xml:space="preserve"> studentList.removeChil(cheolSu);</w:t>
+      </w:r>
+    </w:p>
+    <w:p>
+      <w:pPr>
+        <w:pStyle w:val="a3"/>
+        <w:numPr>
+          <w:ilvl w:val="0"/>
+          <w:numId w:val="4"/>
+        </w:numPr>
+        <w:ind w:leftChars="0"/>
+        <w:rPr>
+          <w:color w:val="000000" w:themeColor="text1"/>
+        </w:rPr>
+      </w:pPr>
+      <w:r>
+        <w:rPr>
+          <w:rFonts w:hint="eastAsia"/>
+          <w:color w:val="000000" w:themeColor="text1"/>
+        </w:rPr>
+        <w:t>html에서는 다음과 같다.</w:t>
+      </w:r>
+    </w:p>
+    <w:p>
+      <w:pPr>
+        <w:pStyle w:val="a3"/>
+        <w:ind w:leftChars="0" w:left="1120"/>
+        <w:rPr>
+          <w:color w:val="000000" w:themeColor="text1"/>
+        </w:rPr>
+      </w:pPr>
+      <w:r>
+        <w:rPr>
+          <w:color w:val="000000" w:themeColor="text1"/>
+        </w:rPr>
+        <w:t>&lt;ul&gt;</w:t>
+      </w:r>
+    </w:p>
+    <w:p>
+      <w:pPr>
+        <w:rPr>
+          <w:color w:val="000000" w:themeColor="text1"/>
+        </w:rPr>
+      </w:pPr>
+      <w:r>
+        <w:rPr>
+          <w:color w:val="000000" w:themeColor="text1"/>
+        </w:rPr>
+        <w:tab/>
+      </w:r>
+      <w:r>
+        <w:rPr>
+          <w:color w:val="000000" w:themeColor="text1"/>
+        </w:rPr>
+        <w:tab/>
+        <w:t>&lt;li&gt;cheolSu&lt;/li&gt;</w:t>
+      </w:r>
+    </w:p>
+    <w:p>
+      <w:pPr>
+        <w:rPr>
+          <w:rFonts w:hint="eastAsia"/>
+          <w:color w:val="000000" w:themeColor="text1"/>
+        </w:rPr>
+      </w:pPr>
+      <w:r>
+        <w:rPr>
+          <w:color w:val="000000" w:themeColor="text1"/>
+        </w:rPr>
+        <w:tab/>
+      </w:r>
+      <w:r>
+        <w:rPr>
+          <w:color w:val="000000" w:themeColor="text1"/>
+        </w:rPr>
+        <w:tab/>
+        <w:t>&lt;li&gt;</w:t>
+      </w:r>
+      <w:r>
+        <w:rPr>
+          <w:color w:val="000000" w:themeColor="text1"/>
+        </w:rPr>
+        <w:t>youngHee</w:t>
+      </w:r>
+      <w:r>
+        <w:rPr>
+          <w:color w:val="000000" w:themeColor="text1"/>
+        </w:rPr>
+        <w:t>&lt;/li&gt;</w:t>
+      </w:r>
+    </w:p>
+    <w:p>
+      <w:pPr>
+        <w:rPr>
+          <w:rFonts w:hint="eastAsia"/>
+          <w:color w:val="000000" w:themeColor="text1"/>
+        </w:rPr>
+      </w:pPr>
+      <w:r>
+        <w:rPr>
+          <w:color w:val="000000" w:themeColor="text1"/>
+        </w:rPr>
+        <w:tab/>
+      </w:r>
+      <w:r>
+        <w:rPr>
+          <w:color w:val="000000" w:themeColor="text1"/>
+        </w:rPr>
+        <w:tab/>
+        <w:t>&lt;li&gt;</w:t>
+      </w:r>
+      <w:r>
+        <w:rPr>
+          <w:color w:val="000000" w:themeColor="text1"/>
+        </w:rPr>
+        <w:t>youngSu</w:t>
+      </w:r>
+      <w:r>
+        <w:rPr>
+          <w:color w:val="000000" w:themeColor="text1"/>
+        </w:rPr>
+        <w:t>&lt;/li&gt;</w:t>
+      </w:r>
+    </w:p>
+    <w:p>
+      <w:pPr>
+        <w:ind w:firstLineChars="550" w:firstLine="1100"/>
+        <w:rPr>
+          <w:color w:val="000000" w:themeColor="text1"/>
+        </w:rPr>
+      </w:pPr>
+      <w:r>
+        <w:rPr>
+          <w:color w:val="000000" w:themeColor="text1"/>
+        </w:rPr>
+        <w:t>&lt;</w:t>
+      </w:r>
+      <w:r>
+        <w:rPr>
+          <w:color w:val="000000" w:themeColor="text1"/>
+        </w:rPr>
+        <w:t>/</w:t>
+      </w:r>
+      <w:r>
+        <w:rPr>
+          <w:color w:val="000000" w:themeColor="text1"/>
+        </w:rPr>
+        <w:t>ul&gt;</w:t>
+      </w:r>
+    </w:p>
+    <w:p>
+      <w:pPr>
+        <w:ind w:firstLineChars="550" w:firstLine="1100"/>
+        <w:rPr>
+          <w:color w:val="000000" w:themeColor="text1"/>
+        </w:rPr>
+      </w:pPr>
+      <w:r>
+        <w:rPr>
+          <w:rFonts w:hint="eastAsia"/>
+          <w:color w:val="000000" w:themeColor="text1"/>
+        </w:rPr>
+        <w:t>원래 이랬던 게</w:t>
+      </w:r>
+    </w:p>
+    <w:p>
+      <w:pPr>
+        <w:pStyle w:val="a3"/>
+        <w:ind w:leftChars="0" w:left="1120"/>
+        <w:rPr>
+          <w:color w:val="000000" w:themeColor="text1"/>
+        </w:rPr>
+      </w:pPr>
+      <w:r>
+        <w:rPr>
+          <w:color w:val="000000" w:themeColor="text1"/>
+        </w:rPr>
+        <w:t>&lt;ul&gt;</w:t>
+      </w:r>
+    </w:p>
+    <w:p>
+      <w:pPr>
+        <w:rPr>
+          <w:rFonts w:hint="eastAsia"/>
+          <w:color w:val="000000" w:themeColor="text1"/>
+        </w:rPr>
+      </w:pPr>
+      <w:r>
+        <w:rPr>
+          <w:color w:val="000000" w:themeColor="text1"/>
+        </w:rPr>
+        <w:tab/>
+      </w:r>
+      <w:r>
+        <w:rPr>
+          <w:color w:val="000000" w:themeColor="text1"/>
+        </w:rPr>
+        <w:tab/>
+        <w:t>&lt;li&gt;youngHee&lt;/li&gt;</w:t>
+      </w:r>
+    </w:p>
+    <w:p>
+      <w:pPr>
+        <w:rPr>
+          <w:rFonts w:hint="eastAsia"/>
+          <w:color w:val="000000" w:themeColor="text1"/>
+        </w:rPr>
+      </w:pPr>
+      <w:r>
+        <w:rPr>
+          <w:color w:val="000000" w:themeColor="text1"/>
+        </w:rPr>
+        <w:tab/>
+      </w:r>
+      <w:r>
+        <w:rPr>
+          <w:color w:val="000000" w:themeColor="text1"/>
+        </w:rPr>
+        <w:tab/>
+        <w:t>&lt;li&gt;youngSu&lt;/li&gt;</w:t>
+      </w:r>
+    </w:p>
+    <w:p>
+      <w:pPr>
+        <w:ind w:firstLineChars="550" w:firstLine="1100"/>
+        <w:rPr>
+          <w:color w:val="000000" w:themeColor="text1"/>
+        </w:rPr>
+      </w:pPr>
+      <w:r>
+        <w:rPr>
+          <w:color w:val="000000" w:themeColor="text1"/>
+        </w:rPr>
+        <w:t>&lt;/ul&gt;</w:t>
+      </w:r>
+    </w:p>
+    <w:p>
+      <w:pPr>
+        <w:ind w:firstLineChars="550" w:firstLine="1100"/>
+        <w:rPr>
+          <w:color w:val="000000" w:themeColor="text1"/>
+        </w:rPr>
+      </w:pPr>
+      <w:r>
+        <w:rPr>
+          <w:rFonts w:hint="eastAsia"/>
+          <w:color w:val="000000" w:themeColor="text1"/>
+        </w:rPr>
+        <w:t>이렇게 됨.</w:t>
+      </w:r>
+    </w:p>
+    <w:p>
+      <w:pPr>
+        <w:rPr>
+          <w:rFonts w:hint="eastAsia"/>
+          <w:color w:val="000000" w:themeColor="text1"/>
+        </w:rPr>
+      </w:pPr>
+    </w:p>
+    <w:p>
+      <w:pPr>
+        <w:rPr>
+          <w:color w:val="000000" w:themeColor="text1"/>
+        </w:rPr>
+      </w:pPr>
+    </w:p>
+    <w:p>
+      <w:pPr>
+        <w:rPr>
           <w:color w:val="FF0000"/>
         </w:rPr>
       </w:pPr>
@@ -3263,6 +4383,7 @@
         <w:rPr>
           <w:rFonts w:hint="eastAsia"/>
         </w:rPr>
+        <w:lastRenderedPageBreak/>
         <w:t xml:space="preserve">문법 </w:t>
       </w:r>
       <w:r>
@@ -3724,51 +4845,735 @@
         <w:ind w:firstLine="800"/>
       </w:pPr>
       <w:r>
+        <w:t>title.innerText = "&lt;</w:t>
+      </w:r>
+      <w:r>
+        <w:rPr>
+          <w:rFonts w:hint="eastAsia"/>
+        </w:rPr>
+        <w:t>span</w:t>
+      </w:r>
+      <w:r>
+        <w:t>&gt;hi!&lt;/</w:t>
+      </w:r>
+      <w:r>
+        <w:rPr>
+          <w:rFonts w:hint="eastAsia"/>
+        </w:rPr>
+        <w:t>span</w:t>
+      </w:r>
+      <w:r>
+        <w:t>&gt;</w:t>
+      </w:r>
+      <w:r>
+        <w:t>";</w:t>
+      </w:r>
+      <w:r>
+        <w:t xml:space="preserve"> =&gt; &lt;</w:t>
+      </w:r>
+      <w:r>
+        <w:rPr>
+          <w:rFonts w:hint="eastAsia"/>
+        </w:rPr>
+        <w:t>span</w:t>
+      </w:r>
+      <w:r>
+        <w:t>&gt;hi!&lt;/</w:t>
+      </w:r>
+      <w:r>
+        <w:rPr>
+          <w:rFonts w:hint="eastAsia"/>
+        </w:rPr>
+        <w:t>span</w:t>
+      </w:r>
+      <w:r>
+        <w:t>&gt;</w:t>
+      </w:r>
+    </w:p>
+    <w:p/>
+    <w:p>
+      <w:pPr>
+        <w:rPr>
+          <w:color w:val="FF0000"/>
+        </w:rPr>
+      </w:pPr>
+      <w:r>
+        <w:rPr>
+          <w:color w:val="FF0000"/>
+        </w:rPr>
+        <w:t>&lt;</w:t>
+      </w:r>
+      <w:r>
+        <w:rPr>
+          <w:rFonts w:hint="eastAsia"/>
+          <w:color w:val="FF0000"/>
+        </w:rPr>
+        <w:t>style.color</w:t>
+      </w:r>
+      <w:r>
+        <w:rPr>
+          <w:color w:val="FF0000"/>
+        </w:rPr>
+        <w:t>&gt;(</w:t>
+      </w:r>
+      <w:r>
+        <w:rPr>
+          <w:rFonts w:hint="eastAsia"/>
+          <w:color w:val="FF0000"/>
+        </w:rPr>
+        <w:t>색깔 바꾸는 법</w:t>
+      </w:r>
+      <w:r>
+        <w:rPr>
+          <w:color w:val="FF0000"/>
+        </w:rPr>
+        <w:t>)</w:t>
+      </w:r>
+    </w:p>
+    <w:p>
+      <w:r>
+        <w:rPr>
+          <w:rFonts w:hint="eastAsia"/>
+        </w:rPr>
+        <w:t>태그 요소의 색을 바꾸는 함수.</w:t>
+      </w:r>
+    </w:p>
+    <w:p>
+      <w:r>
+        <w:t xml:space="preserve">Inspect를 </w:t>
+      </w:r>
+      <w:r>
+        <w:rPr>
+          <w:rFonts w:hint="eastAsia"/>
+        </w:rPr>
+        <w:t>해 보면,</w:t>
+      </w:r>
+      <w:r>
+        <w:t xml:space="preserve"> </w:t>
+      </w:r>
+      <w:r>
+        <w:rPr>
+          <w:rFonts w:hint="eastAsia"/>
+        </w:rPr>
+        <w:t>콘솔 창에 있는</w:t>
+      </w:r>
+      <w:r>
+        <w:t xml:space="preserve"> html </w:t>
+      </w:r>
+      <w:r>
+        <w:rPr>
+          <w:rFonts w:hint="eastAsia"/>
+        </w:rPr>
+        <w:t xml:space="preserve">내부의 태그에 </w:t>
+      </w:r>
+      <w:r>
+        <w:t xml:space="preserve">style </w:t>
+      </w:r>
+      <w:r>
+        <w:rPr>
+          <w:rFonts w:hint="eastAsia"/>
+        </w:rPr>
+        <w:t>속성이 추가되어 있다.</w:t>
+      </w:r>
+    </w:p>
+    <w:p>
+      <w:r>
+        <w:rPr>
+          <w:rFonts w:hint="eastAsia"/>
+        </w:rPr>
+        <w:t xml:space="preserve">문법 </w:t>
+      </w:r>
+      <w:r>
+        <w:t xml:space="preserve">: </w:t>
+      </w:r>
+      <w:r>
+        <w:rPr>
+          <w:rFonts w:hint="eastAsia"/>
+        </w:rPr>
+        <w:t>객체이름.</w:t>
+      </w:r>
+      <w:r>
+        <w:t>style.color=”</w:t>
+      </w:r>
+      <w:r>
+        <w:rPr>
+          <w:rFonts w:hint="eastAsia"/>
+        </w:rPr>
+        <w:t>바꿀 색깔 이름</w:t>
+      </w:r>
+      <w:r>
+        <w:t>”;</w:t>
+      </w:r>
+    </w:p>
+    <w:p>
+      <w:r>
+        <w:t>E</w:t>
+      </w:r>
+      <w:r>
+        <w:rPr>
+          <w:rFonts w:hint="eastAsia"/>
+        </w:rPr>
+        <w:t>x)</w:t>
+      </w:r>
+      <w:r>
+        <w:t xml:space="preserve"> </w:t>
+      </w:r>
+      <w:r>
+        <w:t>title.style.color = "red";</w:t>
+      </w:r>
+    </w:p>
+    <w:p/>
+    <w:p>
+      <w:pPr>
+        <w:rPr>
+          <w:color w:val="FF0000"/>
+        </w:rPr>
+      </w:pPr>
+      <w:r>
+        <w:rPr>
+          <w:color w:val="FF0000"/>
+        </w:rPr>
+        <w:t>&lt;</w:t>
+      </w:r>
+      <w:r>
+        <w:rPr>
+          <w:rFonts w:hint="eastAsia"/>
+          <w:color w:val="FF0000"/>
+        </w:rPr>
+        <w:t>title</w:t>
+      </w:r>
+      <w:r>
+        <w:rPr>
+          <w:color w:val="FF0000"/>
+        </w:rPr>
+        <w:t>&gt;(</w:t>
+      </w:r>
+      <w:r>
+        <w:rPr>
+          <w:rFonts w:hint="eastAsia"/>
+          <w:color w:val="FF0000"/>
+        </w:rPr>
+        <w:t>문서 상단에 있는 제목 바꾸는 법</w:t>
+      </w:r>
+      <w:r>
+        <w:rPr>
+          <w:color w:val="FF0000"/>
+        </w:rPr>
+        <w:t>)</w:t>
+      </w:r>
+    </w:p>
+    <w:p>
+      <w:r>
+        <w:rPr>
+          <w:rFonts w:hint="eastAsia"/>
+        </w:rPr>
         <w:lastRenderedPageBreak/>
-        <w:t>title.innerText = "&lt;</w:t>
-      </w:r>
-      <w:r>
-        <w:rPr>
-          <w:rFonts w:hint="eastAsia"/>
-        </w:rPr>
-        <w:t>span</w:t>
-      </w:r>
-      <w:r>
-        <w:t>&gt;hi!&lt;/</w:t>
-      </w:r>
-      <w:r>
-        <w:rPr>
-          <w:rFonts w:hint="eastAsia"/>
-        </w:rPr>
-        <w:t>span</w:t>
-      </w:r>
-      <w:r>
+        <w:t>문서의 제목을 바꾸는 함수.</w:t>
+      </w:r>
+    </w:p>
+    <w:p>
+      <w:r>
+        <w:rPr>
+          <w:rFonts w:hint="eastAsia"/>
+        </w:rPr>
+        <w:t xml:space="preserve">문법 </w:t>
+      </w:r>
+      <w:r>
+        <w:t xml:space="preserve">: </w:t>
+      </w:r>
+      <w:r>
+        <w:rPr>
+          <w:rFonts w:hint="eastAsia"/>
+        </w:rPr>
+        <w:t>document.title=</w:t>
+      </w:r>
+      <w:r>
+        <w:t>”</w:t>
+      </w:r>
+      <w:r>
+        <w:rPr>
+          <w:rFonts w:hint="eastAsia"/>
+        </w:rPr>
+        <w:t>바꿀 제목이름</w:t>
+      </w:r>
+      <w:r>
+        <w:t>”;</w:t>
+      </w:r>
+    </w:p>
+    <w:p>
+      <w:r>
+        <w:t>E</w:t>
+      </w:r>
+      <w:r>
+        <w:rPr>
+          <w:rFonts w:hint="eastAsia"/>
+        </w:rPr>
+        <w:t>x)</w:t>
+      </w:r>
+      <w:r>
+        <w:t xml:space="preserve"> document.title = "i own you,html";</w:t>
+      </w:r>
+    </w:p>
+    <w:p/>
+    <w:p>
+      <w:pPr>
+        <w:rPr>
+          <w:color w:val="FF0000"/>
+        </w:rPr>
+      </w:pPr>
+      <w:r>
+        <w:rPr>
+          <w:rFonts w:hint="eastAsia"/>
+          <w:color w:val="FF0000"/>
+        </w:rPr>
+        <w:t>&lt;</w:t>
+      </w:r>
+      <w:r>
+        <w:rPr>
+          <w:color w:val="FF0000"/>
+        </w:rPr>
+        <w:t>event</w:t>
+      </w:r>
+      <w:r>
+        <w:rPr>
+          <w:rFonts w:hint="eastAsia"/>
+          <w:color w:val="FF0000"/>
+        </w:rPr>
         <w:t>&gt;</w:t>
       </w:r>
       <w:r>
-        <w:t>";</w:t>
-      </w:r>
-      <w:r>
-        <w:t xml:space="preserve"> =&gt; &lt;</w:t>
-      </w:r>
-      <w:r>
-        <w:rPr>
-          <w:rFonts w:hint="eastAsia"/>
-        </w:rPr>
-        <w:t>span</w:t>
-      </w:r>
-      <w:r>
-        <w:t>&gt;hi!&lt;/</w:t>
-      </w:r>
-      <w:r>
-        <w:rPr>
-          <w:rFonts w:hint="eastAsia"/>
-        </w:rPr>
-        <w:t>span</w:t>
-      </w:r>
-      <w:r>
+        <w:rPr>
+          <w:color w:val="FF0000"/>
+        </w:rPr>
+        <w:t>(</w:t>
+      </w:r>
+      <w:r>
+        <w:rPr>
+          <w:rFonts w:hint="eastAsia"/>
+          <w:color w:val="FF0000"/>
+        </w:rPr>
+        <w:t>이벤트 개념설명</w:t>
+      </w:r>
+      <w:r>
+        <w:rPr>
+          <w:color w:val="FF0000"/>
+        </w:rPr>
+        <w:t>)</w:t>
+      </w:r>
+      <w:r>
+        <w:rPr>
+          <w:color w:val="FF0000"/>
+        </w:rPr>
+        <w:t>(</w:t>
+      </w:r>
+      <w:r>
+        <w:rPr>
+          <w:rFonts w:hint="eastAsia"/>
+          <w:color w:val="FF0000"/>
+        </w:rPr>
+        <w:t>반응형 웹/앱 만들기</w:t>
+      </w:r>
+      <w:r>
+        <w:rPr>
+          <w:color w:val="FF0000"/>
+        </w:rPr>
+        <w:t>)</w:t>
+      </w:r>
+    </w:p>
+    <w:p>
+      <w:r>
+        <w:rPr>
+          <w:rFonts w:hint="eastAsia"/>
+        </w:rPr>
+        <w:t>자바스크립트는 이벤트에 반응하기 위해 만들어졌다.</w:t>
+      </w:r>
+      <w:r>
+        <w:t xml:space="preserve"> </w:t>
+      </w:r>
+      <w:r>
+        <w:rPr>
+          <w:rFonts w:hint="eastAsia"/>
+        </w:rPr>
+        <w:t>웹/앱 등의 서비스에는 다양한 종류의 이벤트들</w:t>
+      </w:r>
+      <w:r>
+        <w:rPr>
+          <w:rFonts w:hint="eastAsia"/>
+        </w:rPr>
+        <w:t>(</w:t>
+      </w:r>
+      <w:r>
+        <w:t>click,resize,submit,…</w:t>
+      </w:r>
+      <w:r>
+        <w:rPr>
+          <w:rFonts w:hint="eastAsia"/>
+        </w:rPr>
+        <w:t>)</w:t>
+      </w:r>
+      <w:r>
+        <w:rPr>
+          <w:rFonts w:hint="eastAsia"/>
+        </w:rPr>
+        <w:t>이 있고, 우리는 중간에 이러한 이벤트들을 가로챌(</w:t>
+      </w:r>
+      <w:r>
+        <w:t>intercept</w:t>
+      </w:r>
+      <w:r>
+        <w:rPr>
+          <w:rFonts w:hint="eastAsia"/>
+        </w:rPr>
+        <w:t>)수 있다.</w:t>
+      </w:r>
+      <w:r>
+        <w:t xml:space="preserve"> </w:t>
+      </w:r>
+      <w:r>
+        <w:rPr>
+          <w:rFonts w:hint="eastAsia"/>
+        </w:rPr>
+        <w:t>특정 객체마다 가로챌 수 있는 이벤트의 종류들은 정해져 있다(예를 들어,</w:t>
+      </w:r>
+      <w:r>
+        <w:t xml:space="preserve"> </w:t>
+      </w:r>
+      <w:r>
+        <w:rPr>
+          <w:rFonts w:hint="eastAsia"/>
+        </w:rPr>
+        <w:t>input객체에서 resize(크기조절)이벤트를 가로챌 수는 없다)</w:t>
+      </w:r>
+      <w:r>
+        <w:t>.</w:t>
+      </w:r>
+    </w:p>
+    <w:p>
+      <w:r>
+        <w:t>‘</w:t>
+      </w:r>
+      <w:r>
+        <w:rPr>
+          <w:rFonts w:hint="eastAsia"/>
+        </w:rPr>
+        <w:t>j</w:t>
+      </w:r>
+      <w:r>
+        <w:t xml:space="preserve">avascript </w:t>
+      </w:r>
+      <w:r>
+        <w:t>event mdn’</w:t>
+      </w:r>
+      <w:r>
+        <w:rPr>
+          <w:rFonts w:hint="eastAsia"/>
+        </w:rPr>
+        <w:t xml:space="preserve">이라고 구글링하면 모든 </w:t>
+      </w:r>
+      <w:r>
+        <w:t>event</w:t>
+      </w:r>
+      <w:r>
+        <w:rPr>
+          <w:rFonts w:hint="eastAsia"/>
+        </w:rPr>
+        <w:t>들을 찾아볼 수 있다.</w:t>
+      </w:r>
+    </w:p>
+    <w:p>
+      <w:r>
+        <w:rPr>
+          <w:rFonts w:hint="eastAsia"/>
+        </w:rPr>
+        <w:t xml:space="preserve">문법 </w:t>
+      </w:r>
+      <w:r>
+        <w:t xml:space="preserve">: </w:t>
+      </w:r>
+      <w:r>
+        <w:rPr>
+          <w:rFonts w:hint="eastAsia"/>
+        </w:rPr>
+        <w:t>객체이름.</w:t>
+      </w:r>
+      <w:r>
+        <w:t xml:space="preserve"> addEventListener</w:t>
+      </w:r>
+      <w:r>
+        <w:t>(“</w:t>
+      </w:r>
+      <w:r>
+        <w:rPr>
+          <w:rFonts w:hint="eastAsia"/>
+        </w:rPr>
+        <w:t>이벤트 이름</w:t>
+      </w:r>
+      <w:r>
+        <w:t xml:space="preserve">”, </w:t>
+      </w:r>
+      <w:r>
+        <w:rPr>
+          <w:rFonts w:hint="eastAsia"/>
+        </w:rPr>
+        <w:t>이벤트 발생 시 실행할 함수 이름</w:t>
+      </w:r>
+      <w:r>
+        <w:t>);</w:t>
+      </w:r>
+    </w:p>
+    <w:p>
+      <w:r>
+        <w:rPr>
+          <w:rFonts w:eastAsiaTheme="minorHAnsi"/>
+        </w:rPr>
+        <w:t>★</w:t>
+      </w:r>
+      <w:r>
+        <w:rPr>
+          <w:rFonts w:hint="eastAsia"/>
+        </w:rPr>
+        <w:t>이때 함수이름(</w:t>
+      </w:r>
+      <w:r>
+        <w:t>)</w:t>
+      </w:r>
+      <w:r>
+        <w:rPr>
+          <w:rFonts w:hint="eastAsia"/>
+        </w:rPr>
+        <w:t>이라고 하면 안된다.</w:t>
+      </w:r>
+      <w:r>
+        <w:t xml:space="preserve"> </w:t>
+      </w:r>
+      <w:r>
+        <w:rPr>
+          <w:rFonts w:hint="eastAsia"/>
+        </w:rPr>
+        <w:t>함수이름(</w:t>
+      </w:r>
+      <w:r>
+        <w:t>)</w:t>
+      </w:r>
+      <w:r>
+        <w:rPr>
+          <w:rFonts w:hint="eastAsia"/>
+        </w:rPr>
+        <w:t>이라고 하면 이벤트 발생 여부에 상관없이 함수가 무조건 실행된다.</w:t>
+      </w:r>
+    </w:p>
+    <w:p>
+      <w:r>
+        <w:t xml:space="preserve">Ex) </w:t>
+      </w:r>
+    </w:p>
+    <w:p>
+      <w:r>
+        <w:t>function handleResize(event) {</w:t>
+      </w:r>
+    </w:p>
+    <w:p>
+      <w:r>
+        <w:t xml:space="preserve">/*event </w:t>
+      </w:r>
+      <w:r>
+        <w:rPr>
+          <w:rFonts w:hint="eastAsia"/>
+        </w:rPr>
+        <w:t>인자</w:t>
+      </w:r>
+      <w:r>
+        <w:t>는 이벤트 함수 호출 시 자동으로 자바스크립트가 함수 안에 넣어줌. 우린 그걸 선언해서 쓰기만 하면 됨. */</w:t>
+      </w:r>
+    </w:p>
+    <w:p>
+      <w:r>
+        <w:t xml:space="preserve">    console.log("screen size has been resized.");</w:t>
+      </w:r>
+    </w:p>
+    <w:p>
+      <w:r>
+        <w:t xml:space="preserve">    console.dir(event);</w:t>
+      </w:r>
+    </w:p>
+    <w:p>
+      <w:r>
+        <w:t>}</w:t>
+      </w:r>
+    </w:p>
+    <w:p/>
+    <w:p>
+      <w:r>
+        <w:t>window.addEventListener("resize", handleResize);</w:t>
+      </w:r>
+      <w:r>
+        <w:t xml:space="preserve"> -&gt;(handleResize()</w:t>
+      </w:r>
+      <w:r>
+        <w:rPr>
+          <w:rFonts w:hint="eastAsia"/>
+        </w:rPr>
+        <w:t>가 아님</w:t>
+      </w:r>
+      <w:r>
+        <w:t>)</w:t>
+      </w:r>
+    </w:p>
+    <w:p/>
+    <w:p>
+      <w:pPr>
+        <w:rPr>
+          <w:color w:val="FF0000"/>
+        </w:rPr>
+      </w:pPr>
+      <w:r>
+        <w:rPr>
+          <w:rFonts w:hint="eastAsia"/>
+          <w:color w:val="FF0000"/>
+        </w:rPr>
+        <w:t>&lt;</w:t>
+      </w:r>
+      <w:r>
+        <w:rPr>
+          <w:color w:val="FF0000"/>
+        </w:rPr>
+        <w:t>event.preventDefault();</w:t>
+      </w:r>
+      <w:r>
+        <w:rPr>
+          <w:rFonts w:hint="eastAsia"/>
+          <w:color w:val="FF0000"/>
+        </w:rPr>
         <w:t>&gt;</w:t>
       </w:r>
+      <w:r>
+        <w:rPr>
+          <w:color w:val="FF0000"/>
+        </w:rPr>
+        <w:t>(</w:t>
+      </w:r>
+      <w:r>
+        <w:rPr>
+          <w:rFonts w:hint="eastAsia"/>
+          <w:color w:val="FF0000"/>
+        </w:rPr>
+        <w:t>이벤트의 기본 동작을 없애는 법</w:t>
+      </w:r>
+      <w:r>
+        <w:rPr>
+          <w:color w:val="FF0000"/>
+        </w:rPr>
+        <w:t>)</w:t>
+      </w:r>
+    </w:p>
+    <w:p>
+      <w:r>
+        <w:rPr>
+          <w:rFonts w:hint="eastAsia"/>
+        </w:rPr>
+        <w:t>어떤 이벤트들은 이벤트가 발생했을 때 다른 동작들이 자동으로 연이어 발생하게 하는 트리거가 된다(예를 들어,</w:t>
+      </w:r>
+      <w:r>
+        <w:t xml:space="preserve"> submit </w:t>
+      </w:r>
+      <w:r>
+        <w:rPr>
+          <w:rFonts w:hint="eastAsia"/>
+        </w:rPr>
+        <w:t>이벤트 발생 시 웹사이트가 자동으로 새로고침된다).</w:t>
+      </w:r>
+      <w:r>
+        <w:t xml:space="preserve"> </w:t>
+      </w:r>
+      <w:r>
+        <w:rPr>
+          <w:rFonts w:hint="eastAsia"/>
+        </w:rPr>
+        <w:t>이때 다른 동작들이 발생하지 않게 하고 싶다면 이 메소드를 사용한다.</w:t>
+      </w:r>
+    </w:p>
+    <w:p>
+      <w:r>
+        <w:rPr>
+          <w:rFonts w:hint="eastAsia"/>
+        </w:rPr>
+        <w:t xml:space="preserve">특정 이벤트가 발생했을 때 호출되는 함수의 인자 부분에 </w:t>
+      </w:r>
+      <w:r>
+        <w:t xml:space="preserve">event </w:t>
+      </w:r>
+      <w:r>
+        <w:rPr>
+          <w:rFonts w:hint="eastAsia"/>
+        </w:rPr>
+        <w:t>인자를 추가한 후,</w:t>
+      </w:r>
+      <w:r>
+        <w:t xml:space="preserve"> </w:t>
+      </w:r>
+      <w:r>
+        <w:lastRenderedPageBreak/>
+        <w:t>event.preventDefault();</w:t>
+      </w:r>
+      <w:r>
+        <w:rPr>
+          <w:rFonts w:hint="eastAsia"/>
+        </w:rPr>
+        <w:t>라고 써주면 된다.</w:t>
+      </w:r>
+    </w:p>
+    <w:p>
+      <w:r>
+        <w:t>Ex)</w:t>
+      </w:r>
+    </w:p>
+    <w:p>
+      <w:r>
+        <w:t>function handleSubmit(event) {</w:t>
+      </w:r>
+    </w:p>
+    <w:p>
+      <w:r>
+        <w:t xml:space="preserve">  event.preventDefault();</w:t>
+      </w:r>
+    </w:p>
+    <w:p>
+      <w:r>
+        <w:rPr>
+          <w:rFonts w:hint="eastAsia"/>
+        </w:rPr>
+        <w:t>(</w:t>
+      </w:r>
+      <w:r>
+        <w:t>…</w:t>
+      </w:r>
+      <w:r>
+        <w:rPr>
+          <w:rFonts w:hint="eastAsia"/>
+        </w:rPr>
+        <w:t>)</w:t>
+      </w:r>
+    </w:p>
+    <w:p>
+      <w:r>
+        <w:t>}</w:t>
+      </w:r>
+    </w:p>
+    <w:p>
+      <w:r>
+        <w:t>(…)</w:t>
+      </w:r>
+    </w:p>
+    <w:p>
+      <w:r>
+        <w:t xml:space="preserve">form.addEventListener("submit", handleSubmit); -&gt; </w:t>
+      </w:r>
+      <w:r>
+        <w:rPr>
+          <w:rFonts w:hint="eastAsia"/>
+        </w:rPr>
+        <w:t>호출</w:t>
+      </w:r>
     </w:p>
     <w:p/>
     <w:p>
@@ -3779,29 +5584,133 @@
       </w:pPr>
       <w:r>
         <w:rPr>
-          <w:color w:val="FF0000"/>
-        </w:rPr>
-        <w:t>&lt;</w:t>
-      </w:r>
-      <w:r>
-        <w:rPr>
-          <w:rFonts w:hint="eastAsia"/>
-          <w:color w:val="FF0000"/>
-        </w:rPr>
-        <w:t>style.color</w:t>
-      </w:r>
-      <w:r>
-        <w:rPr>
-          <w:color w:val="FF0000"/>
-        </w:rPr>
-        <w:t>&gt;(</w:t>
-      </w:r>
-      <w:r>
-        <w:rPr>
-          <w:rFonts w:hint="eastAsia"/>
-          <w:color w:val="FF0000"/>
-        </w:rPr>
-        <w:t>색깔 바꾸는 법</w:t>
+          <w:rFonts w:hint="eastAsia"/>
+          <w:color w:val="FF0000"/>
+        </w:rPr>
+        <w:t>&lt;색깔 저장하는 법&gt;</w:t>
+      </w:r>
+    </w:p>
+    <w:p>
+      <w:r>
+        <w:t>“R</w:t>
+      </w:r>
+      <w:r>
+        <w:rPr>
+          <w:rFonts w:hint="eastAsia"/>
+        </w:rPr>
+        <w:t>gb(</w:t>
+      </w:r>
+      <w:r>
+        <w:t>0~255,</w:t>
+      </w:r>
+      <w:r>
+        <w:t xml:space="preserve"> </w:t>
+      </w:r>
+      <w:r>
+        <w:t>0~255,</w:t>
+      </w:r>
+      <w:r>
+        <w:t xml:space="preserve"> </w:t>
+      </w:r>
+      <w:r>
+        <w:t>0~255)”</w:t>
+      </w:r>
+      <w:r>
+        <w:rPr>
+          <w:rFonts w:hint="eastAsia"/>
+        </w:rPr>
+        <w:t>로 저장.</w:t>
+      </w:r>
+      <w:r>
+        <w:t xml:space="preserve"> </w:t>
+      </w:r>
+      <w:r>
+        <w:rPr>
+          <w:rFonts w:hint="eastAsia"/>
+        </w:rPr>
+        <w:t>문자열이어야 함에 주의.</w:t>
+      </w:r>
+      <w:r>
+        <w:t xml:space="preserve"> </w:t>
+      </w:r>
+      <w:r>
+        <w:rPr>
+          <w:rFonts w:hint="eastAsia"/>
+        </w:rPr>
+        <w:t xml:space="preserve">2번째와 </w:t>
+      </w:r>
+      <w:r>
+        <w:t>3</w:t>
+      </w:r>
+      <w:r>
+        <w:rPr>
+          <w:rFonts w:hint="eastAsia"/>
+        </w:rPr>
+        <w:t>번째 숫자 앞에 스페이스도 꼭 한칸 있어야 함(</w:t>
+      </w:r>
+      <w:r>
+        <w:t>…).</w:t>
+      </w:r>
+    </w:p>
+    <w:p>
+      <w:r>
+        <w:t>E</w:t>
+      </w:r>
+      <w:r>
+        <w:rPr>
+          <w:rFonts w:hint="eastAsia"/>
+        </w:rPr>
+        <w:t>x)</w:t>
+      </w:r>
+      <w:r>
+        <w:t xml:space="preserve"> </w:t>
+      </w:r>
+      <w:r>
+        <w:t>cons</w:t>
+      </w:r>
+      <w:r>
+        <w:t>t BASE_COLOR = "rgb(255, 0, 0)”</w:t>
+      </w:r>
+    </w:p>
+    <w:p/>
+    <w:p>
+      <w:pPr>
+        <w:rPr>
+          <w:color w:val="FF0000"/>
+        </w:rPr>
+      </w:pPr>
+      <w:r>
+        <w:rPr>
+          <w:rFonts w:hint="eastAsia"/>
+          <w:color w:val="FF0000"/>
+        </w:rPr>
+        <w:t>&lt;classList&gt;</w:t>
+      </w:r>
+      <w:r>
+        <w:rPr>
+          <w:color w:val="FF0000"/>
+        </w:rPr>
+        <w:t>(</w:t>
+      </w:r>
+      <w:r>
+        <w:rPr>
+          <w:rFonts w:hint="eastAsia"/>
+          <w:color w:val="FF0000"/>
+        </w:rPr>
+        <w:t xml:space="preserve"> 클래스명을 추가 </w:t>
+      </w:r>
+      <w:r>
+        <w:rPr>
+          <w:color w:val="FF0000"/>
+        </w:rPr>
+        <w:t xml:space="preserve">/ </w:t>
+      </w:r>
+      <w:r>
+        <w:rPr>
+          <w:rFonts w:hint="eastAsia"/>
+          <w:color w:val="FF0000"/>
+        </w:rPr>
+        <w:t>삭제 / 검사하는 법</w:t>
       </w:r>
       <w:r>
         <w:rPr>
@@ -3815,794 +5724,6 @@
         <w:rPr>
           <w:rFonts w:hint="eastAsia"/>
         </w:rPr>
-        <w:t>태그 요소의 색을 바꾸는 함수.</w:t>
-      </w:r>
-    </w:p>
-    <w:p>
-      <w:r>
-        <w:t xml:space="preserve">Inspect를 </w:t>
-      </w:r>
-      <w:r>
-        <w:rPr>
-          <w:rFonts w:hint="eastAsia"/>
-        </w:rPr>
-        <w:t>해 보면,</w:t>
-      </w:r>
-      <w:r>
-        <w:t xml:space="preserve"> </w:t>
-      </w:r>
-      <w:r>
-        <w:rPr>
-          <w:rFonts w:hint="eastAsia"/>
-        </w:rPr>
-        <w:t>콘솔 창에 있는</w:t>
-      </w:r>
-      <w:r>
-        <w:t xml:space="preserve"> html </w:t>
-      </w:r>
-      <w:r>
-        <w:rPr>
-          <w:rFonts w:hint="eastAsia"/>
-        </w:rPr>
-        <w:t xml:space="preserve">내부의 태그에 </w:t>
-      </w:r>
-      <w:r>
-        <w:t xml:space="preserve">style </w:t>
-      </w:r>
-      <w:r>
-        <w:rPr>
-          <w:rFonts w:hint="eastAsia"/>
-        </w:rPr>
-        <w:t>속성이 추가되어 있다.</w:t>
-      </w:r>
-    </w:p>
-    <w:p>
-      <w:r>
-        <w:rPr>
-          <w:rFonts w:hint="eastAsia"/>
-        </w:rPr>
-        <w:t xml:space="preserve">문법 </w:t>
-      </w:r>
-      <w:r>
-        <w:t xml:space="preserve">: </w:t>
-      </w:r>
-      <w:r>
-        <w:rPr>
-          <w:rFonts w:hint="eastAsia"/>
-        </w:rPr>
-        <w:t>객체이름.</w:t>
-      </w:r>
-      <w:r>
-        <w:t>style.color=”</w:t>
-      </w:r>
-      <w:r>
-        <w:rPr>
-          <w:rFonts w:hint="eastAsia"/>
-        </w:rPr>
-        <w:t>바꿀 색깔 이름</w:t>
-      </w:r>
-      <w:r>
-        <w:t>”;</w:t>
-      </w:r>
-    </w:p>
-    <w:p>
-      <w:r>
-        <w:t>E</w:t>
-      </w:r>
-      <w:r>
-        <w:rPr>
-          <w:rFonts w:hint="eastAsia"/>
-        </w:rPr>
-        <w:t>x)</w:t>
-      </w:r>
-      <w:r>
-        <w:t xml:space="preserve"> </w:t>
-      </w:r>
-      <w:r>
-        <w:t>title.style.color = "red";</w:t>
-      </w:r>
-    </w:p>
-    <w:p/>
-    <w:p>
-      <w:pPr>
-        <w:rPr>
-          <w:color w:val="FF0000"/>
-        </w:rPr>
-      </w:pPr>
-      <w:r>
-        <w:rPr>
-          <w:color w:val="FF0000"/>
-        </w:rPr>
-        <w:t>&lt;</w:t>
-      </w:r>
-      <w:r>
-        <w:rPr>
-          <w:rFonts w:hint="eastAsia"/>
-          <w:color w:val="FF0000"/>
-        </w:rPr>
-        <w:t>title</w:t>
-      </w:r>
-      <w:r>
-        <w:rPr>
-          <w:color w:val="FF0000"/>
-        </w:rPr>
-        <w:t>&gt;(</w:t>
-      </w:r>
-      <w:r>
-        <w:rPr>
-          <w:rFonts w:hint="eastAsia"/>
-          <w:color w:val="FF0000"/>
-        </w:rPr>
-        <w:t>문서 상단에 있는 제목 바꾸는 법</w:t>
-      </w:r>
-      <w:r>
-        <w:rPr>
-          <w:color w:val="FF0000"/>
-        </w:rPr>
-        <w:t>)</w:t>
-      </w:r>
-    </w:p>
-    <w:p>
-      <w:r>
-        <w:rPr>
-          <w:rFonts w:hint="eastAsia"/>
-        </w:rPr>
-        <w:t>문서의 제목을 바꾸는 함수.</w:t>
-      </w:r>
-    </w:p>
-    <w:p>
-      <w:r>
-        <w:rPr>
-          <w:rFonts w:hint="eastAsia"/>
-        </w:rPr>
-        <w:t xml:space="preserve">문법 </w:t>
-      </w:r>
-      <w:r>
-        <w:t xml:space="preserve">: </w:t>
-      </w:r>
-      <w:r>
-        <w:rPr>
-          <w:rFonts w:hint="eastAsia"/>
-        </w:rPr>
-        <w:t>document.title=</w:t>
-      </w:r>
-      <w:r>
-        <w:t>”</w:t>
-      </w:r>
-      <w:r>
-        <w:rPr>
-          <w:rFonts w:hint="eastAsia"/>
-        </w:rPr>
-        <w:t>바꿀 제목이름</w:t>
-      </w:r>
-      <w:r>
-        <w:t>”;</w:t>
-      </w:r>
-    </w:p>
-    <w:p>
-      <w:r>
-        <w:t>E</w:t>
-      </w:r>
-      <w:r>
-        <w:rPr>
-          <w:rFonts w:hint="eastAsia"/>
-        </w:rPr>
-        <w:t>x)</w:t>
-      </w:r>
-      <w:r>
-        <w:t xml:space="preserve"> document.title = "i own you,html";</w:t>
-      </w:r>
-    </w:p>
-    <w:p/>
-    <w:p>
-      <w:pPr>
-        <w:rPr>
-          <w:color w:val="FF0000"/>
-        </w:rPr>
-      </w:pPr>
-      <w:r>
-        <w:rPr>
-          <w:rFonts w:hint="eastAsia"/>
-          <w:color w:val="FF0000"/>
-        </w:rPr>
-        <w:t>&lt;</w:t>
-      </w:r>
-      <w:r>
-        <w:rPr>
-          <w:color w:val="FF0000"/>
-        </w:rPr>
-        <w:t>event</w:t>
-      </w:r>
-      <w:r>
-        <w:rPr>
-          <w:rFonts w:hint="eastAsia"/>
-          <w:color w:val="FF0000"/>
-        </w:rPr>
-        <w:t>&gt;</w:t>
-      </w:r>
-      <w:r>
-        <w:rPr>
-          <w:color w:val="FF0000"/>
-        </w:rPr>
-        <w:t>(</w:t>
-      </w:r>
-      <w:r>
-        <w:rPr>
-          <w:rFonts w:hint="eastAsia"/>
-          <w:color w:val="FF0000"/>
-        </w:rPr>
-        <w:t>이벤트 개념설명</w:t>
-      </w:r>
-      <w:r>
-        <w:rPr>
-          <w:color w:val="FF0000"/>
-        </w:rPr>
-        <w:t>)</w:t>
-      </w:r>
-      <w:r>
-        <w:rPr>
-          <w:color w:val="FF0000"/>
-        </w:rPr>
-        <w:t>(</w:t>
-      </w:r>
-      <w:r>
-        <w:rPr>
-          <w:rFonts w:hint="eastAsia"/>
-          <w:color w:val="FF0000"/>
-        </w:rPr>
-        <w:t>반응형 웹/앱 만들기</w:t>
-      </w:r>
-      <w:r>
-        <w:rPr>
-          <w:color w:val="FF0000"/>
-        </w:rPr>
-        <w:t>)</w:t>
-      </w:r>
-    </w:p>
-    <w:p>
-      <w:r>
-        <w:rPr>
-          <w:rFonts w:hint="eastAsia"/>
-        </w:rPr>
-        <w:t>자바스크립트는 이벤트에 반응하기 위해 만들어졌다.</w:t>
-      </w:r>
-      <w:r>
-        <w:t xml:space="preserve"> </w:t>
-      </w:r>
-      <w:r>
-        <w:rPr>
-          <w:rFonts w:hint="eastAsia"/>
-        </w:rPr>
-        <w:t>웹/앱 등의 서비스에는 다양한 종류의 이벤트들</w:t>
-      </w:r>
-      <w:r>
-        <w:rPr>
-          <w:rFonts w:hint="eastAsia"/>
-        </w:rPr>
-        <w:t>(</w:t>
-      </w:r>
-      <w:r>
-        <w:t>click,resize,submit,…</w:t>
-      </w:r>
-      <w:r>
-        <w:rPr>
-          <w:rFonts w:hint="eastAsia"/>
-        </w:rPr>
-        <w:t>)</w:t>
-      </w:r>
-      <w:r>
-        <w:rPr>
-          <w:rFonts w:hint="eastAsia"/>
-        </w:rPr>
-        <w:t>이 있고, 우리는 중간에 이러한 이벤트들을 가로챌(</w:t>
-      </w:r>
-      <w:r>
-        <w:t>intercept</w:t>
-      </w:r>
-      <w:r>
-        <w:rPr>
-          <w:rFonts w:hint="eastAsia"/>
-        </w:rPr>
-        <w:t>)수 있다.</w:t>
-      </w:r>
-      <w:r>
-        <w:t xml:space="preserve"> </w:t>
-      </w:r>
-      <w:r>
-        <w:rPr>
-          <w:rFonts w:hint="eastAsia"/>
-        </w:rPr>
-        <w:t>특정 객체마다 가로챌 수 있는 이벤트의 종류들은 정해져 있다(예를 들어,</w:t>
-      </w:r>
-      <w:r>
-        <w:t xml:space="preserve"> </w:t>
-      </w:r>
-      <w:r>
-        <w:rPr>
-          <w:rFonts w:hint="eastAsia"/>
-        </w:rPr>
-        <w:t>input객체에서 resize(크기조절)이벤트를 가로챌 수는 없다)</w:t>
-      </w:r>
-      <w:r>
-        <w:t>.</w:t>
-      </w:r>
-    </w:p>
-    <w:p>
-      <w:r>
-        <w:t>‘</w:t>
-      </w:r>
-      <w:r>
-        <w:rPr>
-          <w:rFonts w:hint="eastAsia"/>
-        </w:rPr>
-        <w:t>j</w:t>
-      </w:r>
-      <w:r>
-        <w:t xml:space="preserve">avascript </w:t>
-      </w:r>
-      <w:r>
-        <w:t>event mdn’</w:t>
-      </w:r>
-      <w:r>
-        <w:rPr>
-          <w:rFonts w:hint="eastAsia"/>
-        </w:rPr>
-        <w:t xml:space="preserve">이라고 구글링하면 모든 </w:t>
-      </w:r>
-      <w:r>
-        <w:t>event</w:t>
-      </w:r>
-      <w:r>
-        <w:rPr>
-          <w:rFonts w:hint="eastAsia"/>
-        </w:rPr>
-        <w:t>들을 찾아볼 수 있다.</w:t>
-      </w:r>
-    </w:p>
-    <w:p>
-      <w:r>
-        <w:rPr>
-          <w:rFonts w:hint="eastAsia"/>
-        </w:rPr>
-        <w:t xml:space="preserve">문법 </w:t>
-      </w:r>
-      <w:r>
-        <w:t xml:space="preserve">: </w:t>
-      </w:r>
-      <w:r>
-        <w:rPr>
-          <w:rFonts w:hint="eastAsia"/>
-        </w:rPr>
-        <w:t>객체이름.</w:t>
-      </w:r>
-      <w:r>
-        <w:t xml:space="preserve"> addEventListener</w:t>
-      </w:r>
-      <w:r>
-        <w:t>(“</w:t>
-      </w:r>
-      <w:r>
-        <w:rPr>
-          <w:rFonts w:hint="eastAsia"/>
-        </w:rPr>
-        <w:t>이벤트 이름</w:t>
-      </w:r>
-      <w:r>
-        <w:t xml:space="preserve">”, </w:t>
-      </w:r>
-      <w:r>
-        <w:rPr>
-          <w:rFonts w:hint="eastAsia"/>
-        </w:rPr>
-        <w:t>이벤트 발생 시 실행할 함수 이름</w:t>
-      </w:r>
-      <w:r>
-        <w:t>);</w:t>
-      </w:r>
-    </w:p>
-    <w:p>
-      <w:r>
-        <w:rPr>
-          <w:rFonts w:eastAsiaTheme="minorHAnsi"/>
-        </w:rPr>
-        <w:t>★</w:t>
-      </w:r>
-      <w:r>
-        <w:rPr>
-          <w:rFonts w:hint="eastAsia"/>
-        </w:rPr>
-        <w:t>이때 함수이름(</w:t>
-      </w:r>
-      <w:r>
-        <w:t>)</w:t>
-      </w:r>
-      <w:r>
-        <w:rPr>
-          <w:rFonts w:hint="eastAsia"/>
-        </w:rPr>
-        <w:t>이라고 하면 안된다.</w:t>
-      </w:r>
-      <w:r>
-        <w:t xml:space="preserve"> </w:t>
-      </w:r>
-      <w:r>
-        <w:rPr>
-          <w:rFonts w:hint="eastAsia"/>
-        </w:rPr>
-        <w:t>함수이름(</w:t>
-      </w:r>
-      <w:r>
-        <w:t>)</w:t>
-      </w:r>
-      <w:r>
-        <w:rPr>
-          <w:rFonts w:hint="eastAsia"/>
-        </w:rPr>
-        <w:t>이라고 하면 이벤트 발생 여부에 상관없이 함수가 무조건 실행된다.</w:t>
-      </w:r>
-    </w:p>
-    <w:p>
-      <w:r>
-        <w:t xml:space="preserve">Ex) </w:t>
-      </w:r>
-    </w:p>
-    <w:p>
-      <w:r>
-        <w:t>function handleResize(event) {</w:t>
-      </w:r>
-    </w:p>
-    <w:p>
-      <w:r>
-        <w:t xml:space="preserve">/*event </w:t>
-      </w:r>
-      <w:r>
-        <w:rPr>
-          <w:rFonts w:hint="eastAsia"/>
-        </w:rPr>
-        <w:t>인자</w:t>
-      </w:r>
-      <w:r>
-        <w:t>는 이벤트 함수 호출 시 자동으로 자바스크립트가 함수 안에 넣어줌. 우린 그걸 선언해서 쓰기만 하면 됨. */</w:t>
-      </w:r>
-    </w:p>
-    <w:p>
-      <w:r>
-        <w:t xml:space="preserve">    console.log("screen size has been resized.");</w:t>
-      </w:r>
-    </w:p>
-    <w:p>
-      <w:r>
-        <w:lastRenderedPageBreak/>
-        <w:t xml:space="preserve">    console.dir(event);</w:t>
-      </w:r>
-    </w:p>
-    <w:p>
-      <w:r>
-        <w:t>}</w:t>
-      </w:r>
-    </w:p>
-    <w:p/>
-    <w:p>
-      <w:r>
-        <w:t>window.addEventListener("resize", handleResize);</w:t>
-      </w:r>
-      <w:r>
-        <w:t xml:space="preserve"> -&gt;(handleResize()</w:t>
-      </w:r>
-      <w:r>
-        <w:rPr>
-          <w:rFonts w:hint="eastAsia"/>
-        </w:rPr>
-        <w:t>가 아님</w:t>
-      </w:r>
-      <w:r>
-        <w:t>)</w:t>
-      </w:r>
-    </w:p>
-    <w:p/>
-    <w:p>
-      <w:pPr>
-        <w:rPr>
-          <w:color w:val="FF0000"/>
-        </w:rPr>
-      </w:pPr>
-      <w:r>
-        <w:rPr>
-          <w:rFonts w:hint="eastAsia"/>
-          <w:color w:val="FF0000"/>
-        </w:rPr>
-        <w:t>&lt;</w:t>
-      </w:r>
-      <w:r>
-        <w:rPr>
-          <w:color w:val="FF0000"/>
-        </w:rPr>
-        <w:t>event.preventDefault();</w:t>
-      </w:r>
-      <w:r>
-        <w:rPr>
-          <w:rFonts w:hint="eastAsia"/>
-          <w:color w:val="FF0000"/>
-        </w:rPr>
-        <w:t>&gt;</w:t>
-      </w:r>
-      <w:r>
-        <w:rPr>
-          <w:color w:val="FF0000"/>
-        </w:rPr>
-        <w:t>(</w:t>
-      </w:r>
-      <w:r>
-        <w:rPr>
-          <w:rFonts w:hint="eastAsia"/>
-          <w:color w:val="FF0000"/>
-        </w:rPr>
-        <w:t>이벤트의 기본 동작을 없애는 법</w:t>
-      </w:r>
-      <w:r>
-        <w:rPr>
-          <w:color w:val="FF0000"/>
-        </w:rPr>
-        <w:t>)</w:t>
-      </w:r>
-    </w:p>
-    <w:p>
-      <w:r>
-        <w:rPr>
-          <w:rFonts w:hint="eastAsia"/>
-        </w:rPr>
-        <w:t>어떤 이벤트들은 이벤트가 발생했을 때 다른 동작들이 자동으로 연이어 발생하게 하는 트리거가 된다(예를 들어,</w:t>
-      </w:r>
-      <w:r>
-        <w:t xml:space="preserve"> submit </w:t>
-      </w:r>
-      <w:r>
-        <w:rPr>
-          <w:rFonts w:hint="eastAsia"/>
-        </w:rPr>
-        <w:t>이벤트 발생 시 웹사이트가 자동으로 새로고침된다).</w:t>
-      </w:r>
-      <w:r>
-        <w:t xml:space="preserve"> </w:t>
-      </w:r>
-      <w:r>
-        <w:rPr>
-          <w:rFonts w:hint="eastAsia"/>
-        </w:rPr>
-        <w:t>이때 다른 동작들이 발생하지 않게 하고 싶다면 이 메소드를 사용한다.</w:t>
-      </w:r>
-    </w:p>
-    <w:p>
-      <w:r>
-        <w:rPr>
-          <w:rFonts w:hint="eastAsia"/>
-        </w:rPr>
-        <w:t xml:space="preserve">특정 이벤트가 발생했을 때 호출되는 함수의 인자 부분에 </w:t>
-      </w:r>
-      <w:r>
-        <w:t xml:space="preserve">event </w:t>
-      </w:r>
-      <w:r>
-        <w:rPr>
-          <w:rFonts w:hint="eastAsia"/>
-        </w:rPr>
-        <w:t>인자를 추가한 후,</w:t>
-      </w:r>
-      <w:r>
-        <w:t xml:space="preserve"> </w:t>
-      </w:r>
-      <w:r>
-        <w:t>event.preventDefault();</w:t>
-      </w:r>
-      <w:r>
-        <w:rPr>
-          <w:rFonts w:hint="eastAsia"/>
-        </w:rPr>
-        <w:t>라고 써주면 된다.</w:t>
-      </w:r>
-    </w:p>
-    <w:p>
-      <w:r>
-        <w:t>Ex)</w:t>
-      </w:r>
-    </w:p>
-    <w:p>
-      <w:r>
-        <w:t>function handleSubmit(event) {</w:t>
-      </w:r>
-    </w:p>
-    <w:p>
-      <w:r>
-        <w:t xml:space="preserve">  event.preventDefault();</w:t>
-      </w:r>
-    </w:p>
-    <w:p>
-      <w:r>
-        <w:rPr>
-          <w:rFonts w:hint="eastAsia"/>
-        </w:rPr>
-        <w:t>(</w:t>
-      </w:r>
-      <w:r>
-        <w:t>…</w:t>
-      </w:r>
-      <w:r>
-        <w:rPr>
-          <w:rFonts w:hint="eastAsia"/>
-        </w:rPr>
-        <w:t>)</w:t>
-      </w:r>
-    </w:p>
-    <w:p>
-      <w:r>
-        <w:t>}</w:t>
-      </w:r>
-    </w:p>
-    <w:p>
-      <w:r>
-        <w:t>(…)</w:t>
-      </w:r>
-    </w:p>
-    <w:p>
-      <w:r>
-        <w:t xml:space="preserve">form.addEventListener("submit", handleSubmit); -&gt; </w:t>
-      </w:r>
-      <w:r>
-        <w:rPr>
-          <w:rFonts w:hint="eastAsia"/>
-        </w:rPr>
-        <w:t>호출</w:t>
-      </w:r>
-    </w:p>
-    <w:p/>
-    <w:p>
-      <w:pPr>
-        <w:rPr>
-          <w:color w:val="FF0000"/>
-        </w:rPr>
-      </w:pPr>
-      <w:r>
-        <w:rPr>
-          <w:rFonts w:hint="eastAsia"/>
-          <w:color w:val="FF0000"/>
-        </w:rPr>
-        <w:t>&lt;색깔 저장하는 법&gt;</w:t>
-      </w:r>
-    </w:p>
-    <w:p>
-      <w:r>
-        <w:t>“R</w:t>
-      </w:r>
-      <w:r>
-        <w:rPr>
-          <w:rFonts w:hint="eastAsia"/>
-        </w:rPr>
-        <w:t>gb(</w:t>
-      </w:r>
-      <w:r>
-        <w:t>0~255,</w:t>
-      </w:r>
-      <w:r>
-        <w:t xml:space="preserve"> </w:t>
-      </w:r>
-      <w:r>
-        <w:t>0~255,</w:t>
-      </w:r>
-      <w:r>
-        <w:t xml:space="preserve"> </w:t>
-      </w:r>
-      <w:r>
-        <w:t>0~255)”</w:t>
-      </w:r>
-      <w:r>
-        <w:rPr>
-          <w:rFonts w:hint="eastAsia"/>
-        </w:rPr>
-        <w:t>로 저장.</w:t>
-      </w:r>
-      <w:r>
-        <w:t xml:space="preserve"> </w:t>
-      </w:r>
-      <w:r>
-        <w:rPr>
-          <w:rFonts w:hint="eastAsia"/>
-        </w:rPr>
-        <w:t>문자열이어야 함에 주의.</w:t>
-      </w:r>
-      <w:r>
-        <w:t xml:space="preserve"> </w:t>
-      </w:r>
-      <w:r>
-        <w:rPr>
-          <w:rFonts w:hint="eastAsia"/>
-        </w:rPr>
-        <w:t xml:space="preserve">2번째와 </w:t>
-      </w:r>
-      <w:r>
-        <w:t>3</w:t>
-      </w:r>
-      <w:r>
-        <w:rPr>
-          <w:rFonts w:hint="eastAsia"/>
-        </w:rPr>
-        <w:t>번째 숫자 앞에 스페이스도 꼭 한칸 있어야 함(</w:t>
-      </w:r>
-      <w:r>
-        <w:t>…).</w:t>
-      </w:r>
-    </w:p>
-    <w:p>
-      <w:r>
-        <w:t>E</w:t>
-      </w:r>
-      <w:r>
-        <w:rPr>
-          <w:rFonts w:hint="eastAsia"/>
-        </w:rPr>
-        <w:t>x)</w:t>
-      </w:r>
-      <w:r>
-        <w:t xml:space="preserve"> </w:t>
-      </w:r>
-      <w:r>
-        <w:t>cons</w:t>
-      </w:r>
-      <w:r>
-        <w:t>t BASE_COLOR = "rgb(255, 0, 0)”</w:t>
-      </w:r>
-    </w:p>
-    <w:p/>
-    <w:p>
-      <w:pPr>
-        <w:rPr>
-          <w:color w:val="FF0000"/>
-        </w:rPr>
-      </w:pPr>
-      <w:r>
-        <w:rPr>
-          <w:rFonts w:hint="eastAsia"/>
-          <w:color w:val="FF0000"/>
-        </w:rPr>
-        <w:t>&lt;classList&gt;</w:t>
-      </w:r>
-      <w:r>
-        <w:rPr>
-          <w:color w:val="FF0000"/>
-        </w:rPr>
-        <w:t>(</w:t>
-      </w:r>
-      <w:r>
-        <w:rPr>
-          <w:rFonts w:hint="eastAsia"/>
-          <w:color w:val="FF0000"/>
-        </w:rPr>
-        <w:t xml:space="preserve"> 클래스명을 추가 </w:t>
-      </w:r>
-      <w:r>
-        <w:rPr>
-          <w:color w:val="FF0000"/>
-        </w:rPr>
-        <w:t xml:space="preserve">/ </w:t>
-      </w:r>
-      <w:r>
-        <w:rPr>
-          <w:rFonts w:hint="eastAsia"/>
-          <w:color w:val="FF0000"/>
-        </w:rPr>
-        <w:t>삭제 / 검사하는 법</w:t>
-      </w:r>
-      <w:r>
-        <w:rPr>
-          <w:color w:val="FF0000"/>
-        </w:rPr>
-        <w:t>)</w:t>
-      </w:r>
-    </w:p>
-    <w:p>
-      <w:r>
-        <w:rPr>
-          <w:rFonts w:hint="eastAsia"/>
-        </w:rPr>
         <w:t xml:space="preserve">자바스크립트와 </w:t>
       </w:r>
       <w:r>
@@ -4648,7 +5769,6 @@
         <w:rPr>
           <w:rFonts w:hint="eastAsia"/>
         </w:rPr>
-        <w:lastRenderedPageBreak/>
         <w:t>을 조작하여 클래스명을 추가/삭제/검사할 수 있어야 한다.</w:t>
       </w:r>
     </w:p>
@@ -4835,6 +5955,7 @@
         <w:rPr>
           <w:rFonts w:hint="eastAsia"/>
         </w:rPr>
+        <w:lastRenderedPageBreak/>
         <w:t>객체이름(element</w:t>
       </w:r>
       <w:r>
@@ -5134,7 +6255,6 @@
           <w:rFonts w:hint="eastAsia"/>
           <w:color w:val="FF0000"/>
         </w:rPr>
-        <w:lastRenderedPageBreak/>
         <w:t>&lt;local storage&gt;</w:t>
       </w:r>
       <w:r>
@@ -5334,6 +6454,7 @@
         <w:rPr>
           <w:color w:val="FF0000"/>
         </w:rPr>
+        <w:lastRenderedPageBreak/>
         <w:t>&lt;</w:t>
       </w:r>
       <w:r>
@@ -5685,7 +6806,6 @@
         <w:ind w:left="800"/>
       </w:pPr>
       <w:r>
-        <w:lastRenderedPageBreak/>
         <w:t xml:space="preserve">  const seconds = date.getSeconds();</w:t>
       </w:r>
     </w:p>
@@ -5956,6 +7076,7 @@
         <w:rPr>
           <w:color w:val="FF0000"/>
         </w:rPr>
+        <w:lastRenderedPageBreak/>
         <w:t>&lt;</w:t>
       </w:r>
       <w:r>
@@ -6702,6 +7823,7 @@
     </w:p>
     <w:p>
       <w:r>
+        <w:lastRenderedPageBreak/>
         <w:t>Ex)</w:t>
       </w:r>
       <w:r>
@@ -6779,7 +7901,6 @@
     <w:p>
       <w:pPr>
         <w:rPr>
-          <w:rFonts w:hint="eastAsia"/>
           <w:color w:val="FF0000"/>
         </w:rPr>
       </w:pPr>
@@ -6797,11 +7918,6 @@
       </w:r>
     </w:p>
     <w:p>
-      <w:pPr>
-        <w:rPr>
-          <w:rFonts w:hint="eastAsia"/>
-        </w:rPr>
-      </w:pPr>
       <w:r>
         <w:t>then=&gt;온점(.)이전 작업이 완전히 끝난 후 괄호 안의 내용을 실행시킴. 이렇게 하지 않고 평소처럼 ;로 문장을 끝나고 바로 다음 문장을 썼을 경우, 이전 작업이 시간이 걸려 다 완료되지 않았는데도 다음 문장이 실행되어 오류가 발생할 수 있음</w:t>
       </w:r>
@@ -6870,11 +7986,6 @@
       </w:r>
     </w:p>
     <w:p>
-      <w:pPr>
-        <w:rPr>
-          <w:rFonts w:hint="eastAsia"/>
-        </w:rPr>
-      </w:pPr>
       <w:r>
         <w:rPr>
           <w:rFonts w:hint="eastAsia"/>
@@ -6924,7 +8035,6 @@
     </w:p>
     <w:p>
       <w:r>
-        <w:lastRenderedPageBreak/>
         <w:t xml:space="preserve">function getWeather(lat, </w:t>
       </w:r>
       <w:commentRangeStart w:id="0"/>
@@ -7033,11 +8143,6 @@
       </w:r>
     </w:p>
     <w:p>
-      <w:pPr>
-        <w:rPr>
-          <w:rFonts w:hint="eastAsia"/>
-        </w:rPr>
-      </w:pPr>
       <w:r>
         <w:tab/>
         <w:t xml:space="preserve">    //console.dir(</w:t>
@@ -7071,6 +8176,7 @@
     </w:p>
     <w:p>
       <w:r>
+        <w:lastRenderedPageBreak/>
         <w:t xml:space="preserve">            const place = jsoned.name;</w:t>
       </w:r>
     </w:p>
@@ -7091,8 +8197,6 @@
         </w:rPr>
         <w:t>}</w:t>
       </w:r>
-      <w:bookmarkStart w:id="7" w:name="_GoBack"/>
-      <w:bookmarkEnd w:id="7"/>
     </w:p>
     <w:p>
       <w:pPr>
@@ -7311,10 +8415,7 @@
         <w:ind w:left="400"/>
       </w:pPr>
       <w:r>
-        <w:t>localStorage.setItem(</w:t>
-      </w:r>
-      <w:r>
-        <w:t>“current_location”</w:t>
+        <w:t>localStorage.setItem(“current_location”</w:t>
       </w:r>
       <w:r>
         <w:t>, JSON.stringify(userLoaction));</w:t>
@@ -7332,9 +8433,6 @@
     <w:p>
       <w:pPr>
         <w:ind w:left="400"/>
-        <w:rPr>
-          <w:rFonts w:hint="eastAsia"/>
-        </w:rPr>
       </w:pPr>
       <w:r>
         <w:t>(S</w:t>
@@ -7354,56 +8452,606 @@
         <w:ind w:left="400"/>
       </w:pPr>
       <w:r>
+        <w:t>const loadedCoor</w:t>
+      </w:r>
+      <w:r>
+        <w:t>ds = localStorage.getItem(“current_location”</w:t>
+      </w:r>
+      <w:r>
+        <w:t>);</w:t>
+      </w:r>
+      <w:r>
+        <w:t xml:space="preserve"> &lt;=</w:t>
+      </w:r>
+      <w:r>
+        <w:rPr>
+          <w:rFonts w:hint="eastAsia"/>
+        </w:rPr>
+        <w:t>문자열 정보임</w:t>
+      </w:r>
+    </w:p>
+    <w:p>
+      <w:pPr>
+        <w:ind w:left="400"/>
+      </w:pPr>
+      <w:r>
+        <w:t>const parsedCoords = JSON.parse(loadedCoords);</w:t>
+      </w:r>
+    </w:p>
+    <w:p>
+      <w:pPr>
+        <w:ind w:left="400"/>
+      </w:pPr>
+    </w:p>
+    <w:p>
+      <w:pPr>
+        <w:ind w:left="400"/>
+        <w:rPr>
+          <w:color w:val="FF0000"/>
+        </w:rPr>
+      </w:pPr>
+      <w:r>
+        <w:rPr>
+          <w:rFonts w:hint="eastAsia"/>
+          <w:color w:val="FF0000"/>
+        </w:rPr>
+        <w:t>&lt;현재 위치(위도,</w:t>
+      </w:r>
+      <w:r>
+        <w:rPr>
+          <w:color w:val="FF0000"/>
+        </w:rPr>
+        <w:t xml:space="preserve"> </w:t>
+      </w:r>
+      <w:r>
+        <w:rPr>
+          <w:rFonts w:hint="eastAsia"/>
+          <w:color w:val="FF0000"/>
+        </w:rPr>
+        <w:t>경도) 파악하는 법&gt;</w:t>
+      </w:r>
+    </w:p>
+    <w:p>
+      <w:pPr>
+        <w:ind w:left="400"/>
+      </w:pPr>
+      <w:r>
+        <w:t>N</w:t>
+      </w:r>
+      <w:r>
+        <w:rPr>
+          <w:rFonts w:hint="eastAsia"/>
+        </w:rPr>
+        <w:t>avigator.</w:t>
+      </w:r>
+      <w:r>
+        <w:t xml:space="preserve">geolocation </w:t>
+      </w:r>
+      <w:r>
+        <w:rPr>
+          <w:rFonts w:hint="eastAsia"/>
+        </w:rPr>
+        <w:t xml:space="preserve">객체의 </w:t>
+      </w:r>
+      <w:r>
+        <w:t>getCurrentPosition</w:t>
+      </w:r>
+      <w:r>
+        <w:t xml:space="preserve"> </w:t>
+      </w:r>
+      <w:r>
+        <w:rPr>
+          <w:rFonts w:hint="eastAsia"/>
+        </w:rPr>
+        <w:t>함수를 이용하여 위도와 경도를 구한다.</w:t>
+      </w:r>
+    </w:p>
+    <w:p>
+      <w:pPr>
+        <w:ind w:left="400"/>
+      </w:pPr>
+      <w:r>
+        <w:rPr>
+          <w:rFonts w:hint="eastAsia"/>
+        </w:rPr>
+        <w:t xml:space="preserve">문법 </w:t>
+      </w:r>
+      <w:r>
+        <w:t xml:space="preserve">: </w:t>
+      </w:r>
+      <w:r>
+        <w:t>navigator.geolocation.getCurrentPosition(</w:t>
+      </w:r>
+      <w:r>
+        <w:rPr>
+          <w:rFonts w:hint="eastAsia"/>
+        </w:rPr>
+        <w:t>파악 성공시 실행 함수</w:t>
+      </w:r>
+      <w:r>
+        <w:t xml:space="preserve">, </w:t>
+      </w:r>
+      <w:r>
+        <w:rPr>
+          <w:rFonts w:hint="eastAsia"/>
+        </w:rPr>
+        <w:t>실패시 실행 함수</w:t>
+      </w:r>
+      <w:r>
+        <w:t>);</w:t>
+      </w:r>
+    </w:p>
+    <w:p>
+      <w:pPr>
+        <w:ind w:left="400"/>
+      </w:pPr>
+      <w:r>
+        <w:rPr>
+          <w:rFonts w:hint="eastAsia"/>
+        </w:rPr>
+        <w:t xml:space="preserve">이때 </w:t>
+      </w:r>
+      <w:r>
+        <w:rPr>
+          <w:rFonts w:hint="eastAsia"/>
+        </w:rPr>
+        <w:t>성공</w:t>
+      </w:r>
+      <w:r>
+        <w:t xml:space="preserve"> 시 실행되는 함수한테 getCurrentPosition함수가 자동으로 위치 정보를 인자로 담을 수 있게 건네줌. </w:t>
+      </w:r>
+      <w:r>
+        <w:rPr>
+          <w:rFonts w:hint="eastAsia"/>
+        </w:rPr>
+        <w:t xml:space="preserve">성공시 실행되는 함수는 </w:t>
+      </w:r>
+      <w:r>
+        <w:t xml:space="preserve">그걸 </w:t>
+      </w:r>
+      <w:r>
+        <w:rPr>
+          <w:rFonts w:hint="eastAsia"/>
+        </w:rPr>
+        <w:t xml:space="preserve">인자에서 </w:t>
+      </w:r>
+      <w:r>
+        <w:t>선언해서 사용하기만 하면 됨.</w:t>
+      </w:r>
+      <w:r>
+        <w:t xml:space="preserve"> </w:t>
+      </w:r>
+      <w:r>
+        <w:rPr>
+          <w:rFonts w:hint="eastAsia"/>
+        </w:rPr>
+        <w:t xml:space="preserve">그 </w:t>
+      </w:r>
+      <w:r>
+        <w:rPr>
+          <w:rFonts w:hint="eastAsia"/>
+        </w:rPr>
         <w:lastRenderedPageBreak/>
-        <w:t>const loadedCoor</w:t>
-      </w:r>
-      <w:r>
-        <w:t>ds = localStorage.getItem(“current_location”</w:t>
+        <w:t xml:space="preserve">인자에 대한 정보는 </w:t>
+      </w:r>
+      <w:r>
+        <w:t>chrome 콘솔에서 console.dir해서 찾아볼 수 있음.</w:t>
+      </w:r>
+    </w:p>
+    <w:p>
+      <w:pPr>
+        <w:ind w:left="400"/>
+      </w:pPr>
+      <w:r>
+        <w:t>E</w:t>
+      </w:r>
+      <w:r>
+        <w:rPr>
+          <w:rFonts w:hint="eastAsia"/>
+        </w:rPr>
+        <w:t>x)</w:t>
+      </w:r>
+    </w:p>
+    <w:p>
+      <w:pPr>
+        <w:ind w:left="400"/>
+      </w:pPr>
+      <w:r>
+        <w:t>navigator.geolocation.getCurrentPosition(handleGeoSuccess, handleGeoError);</w:t>
+      </w:r>
+    </w:p>
+    <w:p>
+      <w:pPr>
+        <w:ind w:left="400"/>
+      </w:pPr>
+    </w:p>
+    <w:p>
+      <w:pPr>
+        <w:ind w:left="400"/>
+      </w:pPr>
+      <w:r>
+        <w:t>function handleGeoSuccess(position) {//</w:t>
+      </w:r>
+      <w:r>
+        <w:rPr>
+          <w:rFonts w:hint="eastAsia"/>
+        </w:rPr>
+        <w:t xml:space="preserve">건네준 정보를, 성공 함수에서 </w:t>
+      </w:r>
+      <w:r>
+        <w:t>position</w:t>
+      </w:r>
+      <w:r>
+        <w:rPr>
+          <w:rFonts w:hint="eastAsia"/>
+        </w:rPr>
+        <w:t>으로서 선언.</w:t>
+      </w:r>
+    </w:p>
+    <w:p>
+      <w:pPr>
+        <w:ind w:left="400"/>
+      </w:pPr>
+      <w:r>
+        <w:t xml:space="preserve">    const lat = position.coords.latitude;//dir</w:t>
+      </w:r>
+      <w:r>
+        <w:rPr>
+          <w:rFonts w:hint="eastAsia"/>
+        </w:rPr>
+        <w:t>로 찾아보면 나옴.</w:t>
+      </w:r>
+    </w:p>
+    <w:p>
+      <w:pPr>
+        <w:ind w:left="400"/>
+      </w:pPr>
+      <w:r>
+        <w:t xml:space="preserve">    const lng = position.coords.longitude;</w:t>
+      </w:r>
+    </w:p>
+    <w:p>
+      <w:pPr>
+        <w:ind w:left="400"/>
+      </w:pPr>
+      <w:r>
+        <w:t xml:space="preserve">    (…)</w:t>
+      </w:r>
+    </w:p>
+    <w:p>
+      <w:pPr>
+        <w:ind w:left="400"/>
+      </w:pPr>
+      <w:r>
+        <w:t>}</w:t>
+      </w:r>
+    </w:p>
+    <w:p>
+      <w:pPr>
+        <w:ind w:left="400"/>
+      </w:pPr>
+    </w:p>
+    <w:p>
+      <w:pPr>
+        <w:ind w:left="400"/>
+      </w:pPr>
+      <w:r>
+        <w:t>function handleGeoError() {</w:t>
+      </w:r>
+    </w:p>
+    <w:p>
+      <w:pPr>
+        <w:ind w:left="400"/>
+      </w:pPr>
+      <w:r>
+        <w:t xml:space="preserve">    console.log("can't access geoLocation");</w:t>
+      </w:r>
+    </w:p>
+    <w:p>
+      <w:pPr>
+        <w:ind w:left="400"/>
+      </w:pPr>
+      <w:r>
+        <w:t>}</w:t>
+      </w:r>
+    </w:p>
+    <w:p>
+      <w:pPr>
+        <w:ind w:left="400"/>
+      </w:pPr>
+    </w:p>
+    <w:p>
+      <w:pPr>
+        <w:ind w:left="400"/>
+        <w:rPr>
+          <w:color w:val="FF0000"/>
+        </w:rPr>
+      </w:pPr>
+      <w:r>
+        <w:rPr>
+          <w:rFonts w:hint="eastAsia"/>
+          <w:color w:val="FF0000"/>
+        </w:rPr>
+        <w:t>&lt;event.target&gt;</w:t>
+      </w:r>
+    </w:p>
+    <w:p>
+      <w:pPr>
+        <w:ind w:left="400"/>
+      </w:pPr>
+      <w:r>
+        <w:t>E</w:t>
+      </w:r>
+      <w:r>
+        <w:rPr>
+          <w:rFonts w:hint="eastAsia"/>
+        </w:rPr>
+        <w:t>vent.</w:t>
+      </w:r>
+      <w:r>
+        <w:t>target</w:t>
+      </w:r>
+      <w:r>
+        <w:rPr>
+          <w:rFonts w:hint="eastAsia"/>
+        </w:rPr>
+        <w:t xml:space="preserve">은 특정 이벤트를 일으킨 </w:t>
+      </w:r>
+      <w:r>
+        <w:t>element</w:t>
+      </w:r>
+      <w:r>
+        <w:rPr>
+          <w:rFonts w:hint="eastAsia"/>
+        </w:rPr>
+        <w:t>를 의미한다.</w:t>
+      </w:r>
+      <w:r>
+        <w:t xml:space="preserve"> </w:t>
+      </w:r>
+      <w:r>
+        <w:rPr>
+          <w:rFonts w:hint="eastAsia"/>
+        </w:rPr>
+        <w:t xml:space="preserve">주로 이벤트 발생 시 실행되는 함수에서 이벤트를 일으킨 </w:t>
+      </w:r>
+      <w:r>
+        <w:t>element</w:t>
+      </w:r>
+      <w:r>
+        <w:rPr>
+          <w:rFonts w:hint="eastAsia"/>
+        </w:rPr>
+        <w:t>를 다시 제어하거나 그 위치를 참조하고 싶을 때 사용한다.</w:t>
+      </w:r>
+    </w:p>
+    <w:p>
+      <w:pPr>
+        <w:ind w:left="400"/>
+      </w:pPr>
+      <w:r>
+        <w:rPr>
+          <w:rFonts w:hint="eastAsia"/>
+        </w:rPr>
+        <w:t xml:space="preserve">문법 </w:t>
+      </w:r>
+      <w:r>
+        <w:t xml:space="preserve">: </w:t>
+      </w:r>
+      <w:r>
+        <w:rPr>
+          <w:rFonts w:hint="eastAsia"/>
+        </w:rPr>
+        <w:t>이벤트이름.</w:t>
+      </w:r>
+      <w:r>
+        <w:t>target</w:t>
+      </w:r>
+    </w:p>
+    <w:p>
+      <w:pPr>
+        <w:ind w:left="400"/>
+      </w:pPr>
+      <w:r>
+        <w:t>E</w:t>
+      </w:r>
+      <w:r>
+        <w:rPr>
+          <w:rFonts w:hint="eastAsia"/>
+        </w:rPr>
+        <w:t>x)</w:t>
+      </w:r>
+    </w:p>
+    <w:p>
+      <w:pPr>
+        <w:ind w:left="400"/>
+      </w:pPr>
+      <w:r>
+        <w:t>function whenClicked(event) {</w:t>
+      </w:r>
+    </w:p>
+    <w:p>
+      <w:pPr>
+        <w:ind w:left="400"/>
+      </w:pPr>
+      <w:r>
+        <w:t xml:space="preserve">  const btn = event.target; //</w:t>
+      </w:r>
+      <w:r>
+        <w:rPr>
+          <w:rFonts w:hint="eastAsia"/>
+        </w:rPr>
+        <w:t>이벤트가 일어난 element를 다시 변수에 담음.</w:t>
+      </w:r>
+    </w:p>
+    <w:p>
+      <w:pPr>
+        <w:ind w:left="400"/>
+      </w:pPr>
+      <w:r>
+        <w:t xml:space="preserve">  const li = btn.parentNode;</w:t>
+      </w:r>
+    </w:p>
+    <w:p>
+      <w:pPr>
+        <w:ind w:left="400"/>
+      </w:pPr>
+      <w:r>
+        <w:rPr>
+          <w:rFonts w:hint="eastAsia"/>
+        </w:rPr>
+        <w:t xml:space="preserve">  (</w:t>
+      </w:r>
+      <w:r>
+        <w:t>…</w:t>
+      </w:r>
+      <w:r>
+        <w:rPr>
+          <w:rFonts w:hint="eastAsia"/>
+        </w:rPr>
+        <w:t>)</w:t>
+      </w:r>
+    </w:p>
+    <w:p>
+      <w:pPr>
+        <w:ind w:left="400"/>
+      </w:pPr>
+      <w:r>
+        <w:t>});</w:t>
+      </w:r>
+    </w:p>
+    <w:p>
+      <w:pPr>
+        <w:ind w:left="400"/>
+      </w:pPr>
+      <w:r>
+        <w:t xml:space="preserve">  toDos = cleanToDos;</w:t>
+      </w:r>
+    </w:p>
+    <w:p>
+      <w:pPr>
+        <w:ind w:left="400"/>
+      </w:pPr>
+      <w:r>
+        <w:t xml:space="preserve">  saveToDos();</w:t>
+      </w:r>
+    </w:p>
+    <w:p>
+      <w:pPr>
+        <w:ind w:left="400"/>
+      </w:pPr>
+      <w:r>
+        <w:lastRenderedPageBreak/>
+        <w:t>}</w:t>
+      </w:r>
+    </w:p>
+    <w:p>
+      <w:pPr>
+        <w:ind w:left="400"/>
+      </w:pPr>
+      <w:r>
+        <w:t>//</w:t>
+      </w:r>
+      <w:r>
+        <w:rPr>
+          <w:rFonts w:hint="eastAsia"/>
+        </w:rPr>
+        <w:t>(외부함수에서 이벤트 발생)</w:t>
+      </w:r>
+    </w:p>
+    <w:p>
+      <w:pPr>
+        <w:ind w:left="400"/>
+        <w:rPr>
+          <w:rFonts w:hint="eastAsia"/>
+        </w:rPr>
+      </w:pPr>
+      <w:r>
+        <w:t>b</w:t>
+      </w:r>
+      <w:r>
+        <w:t>tn.addE</w:t>
+      </w:r>
+      <w:r>
+        <w:t>ventListener("click", whenClicked</w:t>
       </w:r>
       <w:r>
         <w:t>);</w:t>
       </w:r>
-      <w:r>
-        <w:t xml:space="preserve"> &lt;=</w:t>
-      </w:r>
-      <w:r>
-        <w:rPr>
-          <w:rFonts w:hint="eastAsia"/>
-        </w:rPr>
-        <w:t>문자열 정보임</w:t>
-      </w:r>
     </w:p>
     <w:p>
       <w:pPr>
         <w:ind w:left="400"/>
       </w:pPr>
-      <w:r>
-        <w:t>const parsedCoords = JSON.parse(loadedCoords);</w:t>
-      </w:r>
     </w:p>
     <w:p>
       <w:pPr>
         <w:ind w:left="400"/>
-      </w:pPr>
+        <w:rPr>
+          <w:color w:val="FF0000"/>
+        </w:rPr>
+      </w:pPr>
+      <w:r>
+        <w:rPr>
+          <w:rFonts w:hint="eastAsia"/>
+          <w:color w:val="FF0000"/>
+        </w:rPr>
+        <w:t>&lt;element.parentNode&gt;</w:t>
+      </w:r>
+      <w:r>
+        <w:rPr>
+          <w:color w:val="FF0000"/>
+        </w:rPr>
+        <w:t>(</w:t>
+      </w:r>
+      <w:r>
+        <w:rPr>
+          <w:rFonts w:hint="eastAsia"/>
+          <w:color w:val="FF0000"/>
+        </w:rPr>
+        <w:t>특정 객체(element</w:t>
+      </w:r>
+      <w:r>
+        <w:rPr>
+          <w:color w:val="FF0000"/>
+        </w:rPr>
+        <w:t>)</w:t>
+      </w:r>
+      <w:r>
+        <w:rPr>
+          <w:rFonts w:hint="eastAsia"/>
+          <w:color w:val="FF0000"/>
+        </w:rPr>
+        <w:t>의 부모 element로 접근하는 법</w:t>
+      </w:r>
+      <w:r>
+        <w:rPr>
+          <w:color w:val="FF0000"/>
+        </w:rPr>
+        <w:t>)</w:t>
+      </w:r>
     </w:p>
     <w:p>
       <w:pPr>
         <w:ind w:left="400"/>
       </w:pPr>
       <w:r>
-        <w:rPr>
-          <w:rFonts w:hint="eastAsia"/>
-        </w:rPr>
-        <w:t>&lt;현재 위치(위도,</w:t>
-      </w:r>
-      <w:r>
-        <w:t xml:space="preserve"> </w:t>
-      </w:r>
-      <w:r>
-        <w:rPr>
-          <w:rFonts w:hint="eastAsia"/>
-        </w:rPr>
-        <w:t>경도) 파악하는 법&gt;</w:t>
+        <w:t>H</w:t>
+      </w:r>
+      <w:r>
+        <w:rPr>
+          <w:rFonts w:hint="eastAsia"/>
+        </w:rPr>
+        <w:t>tml 문서는 트리 구조로 되어 있다.</w:t>
+      </w:r>
+      <w:r>
+        <w:t xml:space="preserve"> </w:t>
+      </w:r>
+      <w:r>
+        <w:rPr>
+          <w:rFonts w:hint="eastAsia"/>
+        </w:rPr>
+        <w:t>그래서 특정 객체에 대한 부모 원소로 접근할 수 있다.</w:t>
       </w:r>
     </w:p>
     <w:p>
@@ -7411,34 +9059,28 @@
         <w:ind w:left="400"/>
       </w:pPr>
       <w:r>
-        <w:t>N</w:t>
-      </w:r>
-      <w:r>
-        <w:rPr>
-          <w:rFonts w:hint="eastAsia"/>
-        </w:rPr>
-        <w:t>avigator.</w:t>
-      </w:r>
-      <w:r>
-        <w:t xml:space="preserve">geolocation </w:t>
-      </w:r>
-      <w:r>
-        <w:rPr>
-          <w:rFonts w:hint="eastAsia"/>
-        </w:rPr>
-        <w:t xml:space="preserve">객체의 </w:t>
-      </w:r>
-      <w:r>
-        <w:t>getCurrentPosition</w:t>
-      </w:r>
-      <w:r>
-        <w:t xml:space="preserve"> </w:t>
-      </w:r>
-      <w:r>
-        <w:rPr>
-          <w:rFonts w:hint="eastAsia"/>
-        </w:rPr>
-        <w:t>함수를 이용하여 위도와 경도를 구한다.</w:t>
+        <w:rPr>
+          <w:rFonts w:hint="eastAsia"/>
+        </w:rPr>
+        <w:t xml:space="preserve">문법 </w:t>
+      </w:r>
+      <w:r>
+        <w:t xml:space="preserve">: </w:t>
+      </w:r>
+      <w:r>
+        <w:rPr>
+          <w:rFonts w:hint="eastAsia"/>
+        </w:rPr>
+        <w:t>자식</w:t>
+      </w:r>
+      <w:r>
+        <w:t>html</w:t>
+      </w:r>
+      <w:r>
+        <w:rPr>
+          <w:rFonts w:hint="eastAsia"/>
+        </w:rPr>
+        <w:t>객체.parentNode</w:t>
       </w:r>
     </w:p>
     <w:p>
@@ -7449,6 +9091,119 @@
         </w:rPr>
       </w:pPr>
       <w:r>
+        <w:t>E</w:t>
+      </w:r>
+      <w:r>
+        <w:rPr>
+          <w:rFonts w:hint="eastAsia"/>
+        </w:rPr>
+        <w:t>x)</w:t>
+      </w:r>
+      <w:r>
+        <w:t xml:space="preserve"> </w:t>
+      </w:r>
+      <w:r>
+        <w:t>const div = span</w:t>
+      </w:r>
+      <w:r>
+        <w:t>.parentNode;</w:t>
+      </w:r>
+      <w:r>
+        <w:t xml:space="preserve"> =&gt; div</w:t>
+      </w:r>
+      <w:r>
+        <w:rPr>
+          <w:rFonts w:hint="eastAsia"/>
+        </w:rPr>
+        <w:t xml:space="preserve">변수 안에는 span을 담고 있던 </w:t>
+      </w:r>
+      <w:r>
+        <w:t xml:space="preserve">html </w:t>
+      </w:r>
+      <w:r>
+        <w:rPr>
+          <w:rFonts w:hint="eastAsia"/>
+        </w:rPr>
+        <w:t>div객체가 담기게 됨.</w:t>
+      </w:r>
+    </w:p>
+    <w:p>
+      <w:pPr>
+        <w:ind w:left="400"/>
+        <w:rPr>
+          <w:color w:val="FF0000"/>
+        </w:rPr>
+      </w:pPr>
+    </w:p>
+    <w:p>
+      <w:pPr>
+        <w:ind w:left="400"/>
+        <w:rPr>
+          <w:color w:val="FF0000"/>
+        </w:rPr>
+      </w:pPr>
+      <w:r>
+        <w:rPr>
+          <w:rFonts w:hint="eastAsia"/>
+          <w:color w:val="FF0000"/>
+        </w:rPr>
+        <w:t>&lt;</w:t>
+      </w:r>
+      <w:r>
+        <w:rPr>
+          <w:color w:val="FF0000"/>
+        </w:rPr>
+        <w:t>array.</w:t>
+      </w:r>
+      <w:r>
+        <w:rPr>
+          <w:rFonts w:hint="eastAsia"/>
+          <w:color w:val="FF0000"/>
+        </w:rPr>
+        <w:t>filter</w:t>
+      </w:r>
+      <w:r>
+        <w:rPr>
+          <w:rFonts w:hint="eastAsia"/>
+          <w:color w:val="FF0000"/>
+        </w:rPr>
+        <w:t>&gt;</w:t>
+      </w:r>
+    </w:p>
+    <w:p>
+      <w:pPr>
+        <w:ind w:left="400"/>
+      </w:pPr>
+      <w:r>
+        <w:rPr>
+          <w:rFonts w:hint="eastAsia"/>
+        </w:rPr>
+        <w:t>말 그대로 배열을 필터로 거른다.</w:t>
+      </w:r>
+      <w:r>
+        <w:t xml:space="preserve"> </w:t>
+      </w:r>
+      <w:r>
+        <w:rPr>
+          <w:rFonts w:hint="eastAsia"/>
+        </w:rPr>
+        <w:t>필터 내부에는 함수가 있는데,</w:t>
+      </w:r>
+      <w:r>
+        <w:t xml:space="preserve"> </w:t>
+      </w:r>
+      <w:r>
+        <w:rPr>
+          <w:rFonts w:hint="eastAsia"/>
+        </w:rPr>
+        <w:t>배열의 모든 원소에 함수가 실행되어 그 리턴값이 참인 경우만 필터에서 걸러져 나온다.</w:t>
+      </w:r>
+    </w:p>
+    <w:p>
+      <w:pPr>
+        <w:ind w:left="400"/>
+      </w:pPr>
+      <w:r>
         <w:rPr>
           <w:rFonts w:hint="eastAsia"/>
         </w:rPr>
@@ -7457,29 +9212,54 @@
       <w:r>
         <w:t xml:space="preserve">: </w:t>
       </w:r>
-      <w:r>
-        <w:t>navigator.geolocation.getCurrentPosition(</w:t>
-      </w:r>
-      <w:r>
-        <w:rPr>
-          <w:rFonts w:hint="eastAsia"/>
-        </w:rPr>
-        <w:t>파악 성공시 실행 함수</w:t>
-      </w:r>
-      <w:r>
-        <w:t xml:space="preserve">, </w:t>
-      </w:r>
-      <w:r>
-        <w:rPr>
-          <w:rFonts w:hint="eastAsia"/>
-        </w:rPr>
-        <w:t>실패</w:t>
-      </w:r>
-      <w:r>
-        <w:rPr>
-          <w:rFonts w:hint="eastAsia"/>
-        </w:rPr>
-        <w:t>시 실행 함수</w:t>
+    </w:p>
+    <w:p>
+      <w:pPr>
+        <w:ind w:left="400"/>
+      </w:pPr>
+      <w:r>
+        <w:t xml:space="preserve">const </w:t>
+      </w:r>
+      <w:r>
+        <w:rPr>
+          <w:rFonts w:hint="eastAsia"/>
+        </w:rPr>
+        <w:t>필터링된 배열 이름</w:t>
+      </w:r>
+      <w:r>
+        <w:t xml:space="preserve"> = </w:t>
+      </w:r>
+      <w:r>
+        <w:rPr>
+          <w:rFonts w:hint="eastAsia"/>
+        </w:rPr>
+        <w:t>필터링할 배열 이름</w:t>
+      </w:r>
+      <w:r>
+        <w:t>.filter(function (</w:t>
+      </w:r>
+      <w:r>
+        <w:rPr>
+          <w:rFonts w:hint="eastAsia"/>
+        </w:rPr>
+        <w:t>필터링할 배열 원소이름</w:t>
+      </w:r>
+      <w:r>
+        <w:t>) {</w:t>
+      </w:r>
+    </w:p>
+    <w:p>
+      <w:pPr>
+        <w:ind w:left="400"/>
+      </w:pPr>
+      <w:r>
+        <w:t xml:space="preserve">    return </w:t>
+      </w:r>
+      <w:r>
+        <w:rPr>
+          <w:rFonts w:hint="eastAsia"/>
+        </w:rPr>
+        <w:t>참 또는 거짓이 되는 문장(이항 연산자 등</w:t>
       </w:r>
       <w:r>
         <w:t>);</w:t>
@@ -7490,54 +9270,15 @@
         <w:ind w:left="400"/>
       </w:pPr>
       <w:r>
-        <w:rPr>
-          <w:rFonts w:hint="eastAsia"/>
-        </w:rPr>
-        <w:t xml:space="preserve">이때 </w:t>
-      </w:r>
-      <w:r>
-        <w:rPr>
-          <w:rFonts w:hint="eastAsia"/>
-        </w:rPr>
-        <w:t>성공</w:t>
-      </w:r>
-      <w:r>
-        <w:t xml:space="preserve"> 시 실행되는 함수한테 getCurrentPosition함수가 자동으로 위치 정보를 인자로 담을 수 있게 건네줌. </w:t>
-      </w:r>
-      <w:r>
-        <w:rPr>
-          <w:rFonts w:hint="eastAsia"/>
-        </w:rPr>
-        <w:t xml:space="preserve">성공시 실행되는 함수는 </w:t>
-      </w:r>
-      <w:r>
-        <w:t xml:space="preserve">그걸 </w:t>
-      </w:r>
-      <w:r>
-        <w:rPr>
-          <w:rFonts w:hint="eastAsia"/>
-        </w:rPr>
-        <w:t xml:space="preserve">인자에서 </w:t>
-      </w:r>
-      <w:r>
-        <w:t>선언해서 사용하기만 하면 됨.</w:t>
-      </w:r>
-      <w:r>
-        <w:t xml:space="preserve"> </w:t>
-      </w:r>
-      <w:r>
-        <w:rPr>
-          <w:rFonts w:hint="eastAsia"/>
-        </w:rPr>
-        <w:t xml:space="preserve">그 인자에 대한 정보는 </w:t>
-      </w:r>
-      <w:r>
-        <w:t>chrome 콘솔에서 console.dir해서 찾아볼 수 있음.</w:t>
+        <w:t xml:space="preserve">  });</w:t>
       </w:r>
     </w:p>
     <w:p>
       <w:pPr>
         <w:ind w:left="400"/>
+        <w:rPr>
+          <w:rFonts w:hint="eastAsia"/>
+        </w:rPr>
       </w:pPr>
       <w:r>
         <w:t>E</w:t>
@@ -7554,7 +9295,42 @@
         <w:ind w:left="400"/>
       </w:pPr>
       <w:r>
-        <w:t>navigator.geolocation.getCurrentPosition(handleGeoSuccess, handleGeoError);</w:t>
+        <w:t xml:space="preserve">const </w:t>
+      </w:r>
+      <w:r>
+        <w:t>filteredArray = Array</w:t>
+      </w:r>
+      <w:r>
+        <w:t>.filter(function (</w:t>
+      </w:r>
+      <w:r>
+        <w:t>element) {</w:t>
+      </w:r>
+    </w:p>
+    <w:p>
+      <w:pPr>
+        <w:ind w:left="800"/>
+      </w:pPr>
+      <w:r>
+        <w:t xml:space="preserve">return </w:t>
+      </w:r>
+      <w:r>
+        <w:t>element.id !== 1;//filteredArray</w:t>
+      </w:r>
+      <w:r>
+        <w:rPr>
+          <w:rFonts w:hint="eastAsia"/>
+        </w:rPr>
+        <w:t xml:space="preserve">에는 id가 </w:t>
+      </w:r>
+      <w:r>
+        <w:t>1</w:t>
+      </w:r>
+      <w:r>
+        <w:rPr>
+          <w:rFonts w:hint="eastAsia"/>
+        </w:rPr>
+        <w:t>인 것을 뺀 나머지 원소들이 들어감.</w:t>
       </w:r>
     </w:p>
     <w:p>
@@ -7564,51 +9340,74 @@
           <w:rFonts w:hint="eastAsia"/>
         </w:rPr>
       </w:pPr>
+      <w:r>
+        <w:t xml:space="preserve">  });</w:t>
+      </w:r>
     </w:p>
     <w:p>
       <w:pPr>
         <w:ind w:left="400"/>
-        <w:rPr>
-          <w:rFonts w:hint="eastAsia"/>
-        </w:rPr>
-      </w:pPr>
-      <w:r>
-        <w:t>function handleGeoSuccess(position) {</w:t>
-      </w:r>
-      <w:r>
-        <w:t>//</w:t>
-      </w:r>
-      <w:r>
-        <w:rPr>
-          <w:rFonts w:hint="eastAsia"/>
-        </w:rPr>
-        <w:t xml:space="preserve">건네준 정보를, 성공 함수에서 </w:t>
-      </w:r>
-      <w:r>
-        <w:t>position</w:t>
-      </w:r>
-      <w:r>
-        <w:rPr>
-          <w:rFonts w:hint="eastAsia"/>
-        </w:rPr>
-        <w:t>으로서 선언.</w:t>
-      </w:r>
+      </w:pPr>
     </w:p>
     <w:p>
       <w:pPr>
         <w:ind w:left="400"/>
-      </w:pPr>
-      <w:r>
-        <w:t xml:space="preserve">    const lat = position.coords.latitude;</w:t>
-      </w:r>
-      <w:r>
-        <w:t>//dir</w:t>
-      </w:r>
-      <w:r>
-        <w:rPr>
-          <w:rFonts w:hint="eastAsia"/>
-        </w:rPr>
-        <w:t>로 찾아보면 나옴.</w:t>
+        <w:rPr>
+          <w:color w:val="FF0000"/>
+        </w:rPr>
+      </w:pPr>
+      <w:r>
+        <w:rPr>
+          <w:rFonts w:hint="eastAsia"/>
+          <w:color w:val="FF0000"/>
+        </w:rPr>
+        <w:t>&lt;pa</w:t>
+      </w:r>
+      <w:r>
+        <w:rPr>
+          <w:color w:val="FF0000"/>
+        </w:rPr>
+        <w:t>rseInt</w:t>
+      </w:r>
+      <w:r>
+        <w:rPr>
+          <w:rFonts w:hint="eastAsia"/>
+          <w:color w:val="FF0000"/>
+        </w:rPr>
+        <w:t>&gt;</w:t>
+      </w:r>
+      <w:r>
+        <w:rPr>
+          <w:color w:val="FF0000"/>
+        </w:rPr>
+        <w:t>(</w:t>
+      </w:r>
+      <w:r>
+        <w:rPr>
+          <w:rFonts w:hint="eastAsia"/>
+          <w:color w:val="FF0000"/>
+        </w:rPr>
+        <w:t xml:space="preserve">문자열을 </w:t>
+      </w:r>
+      <w:r>
+        <w:rPr>
+          <w:rFonts w:hint="eastAsia"/>
+          <w:color w:val="FF0000"/>
+        </w:rPr>
+        <w:t>정수</w:t>
+      </w:r>
+      <w:r>
+        <w:rPr>
+          <w:rFonts w:hint="eastAsia"/>
+          <w:color w:val="FF0000"/>
+        </w:rPr>
+        <w:t>로 바꾸는 법</w:t>
+      </w:r>
+      <w:r>
+        <w:rPr>
+          <w:color w:val="FF0000"/>
+        </w:rPr>
+        <w:t>)</w:t>
       </w:r>
     </w:p>
     <w:p>
@@ -7616,7 +9415,16 @@
         <w:ind w:left="400"/>
       </w:pPr>
       <w:r>
-        <w:t xml:space="preserve">    const lng = position.coords.longitude;</w:t>
+        <w:rPr>
+          <w:rFonts w:hint="eastAsia"/>
+        </w:rPr>
+        <w:t xml:space="preserve">문법 </w:t>
+      </w:r>
+      <w:r>
+        <w:t>: parseInt(string</w:t>
+      </w:r>
+      <w:r>
+        <w:t>);</w:t>
       </w:r>
     </w:p>
     <w:p>
@@ -7624,81 +9432,26 @@
         <w:ind w:left="400"/>
       </w:pPr>
       <w:r>
-        <w:t xml:space="preserve">    </w:t>
-      </w:r>
-      <w:r>
-        <w:t>(…)</w:t>
-      </w:r>
-    </w:p>
-    <w:p>
-      <w:pPr>
-        <w:ind w:left="400"/>
-      </w:pPr>
-      <w:r>
-        <w:t>}</w:t>
-      </w:r>
-    </w:p>
-    <w:p>
-      <w:pPr>
-        <w:ind w:left="400"/>
-      </w:pPr>
-    </w:p>
-    <w:p>
-      <w:pPr>
-        <w:ind w:left="400"/>
-      </w:pPr>
-      <w:r>
-        <w:t>function handleGeoError() {</w:t>
-      </w:r>
-    </w:p>
-    <w:p>
-      <w:pPr>
-        <w:ind w:left="400"/>
-      </w:pPr>
-      <w:r>
-        <w:t xml:space="preserve">    console.log("can't access geoLocation");</w:t>
-      </w:r>
-    </w:p>
-    <w:p>
-      <w:pPr>
-        <w:ind w:left="400"/>
-      </w:pPr>
-      <w:r>
-        <w:t>}</w:t>
-      </w:r>
-    </w:p>
-    <w:p>
-      <w:pPr>
-        <w:ind w:left="400"/>
-      </w:pPr>
-    </w:p>
-    <w:p>
-      <w:pPr>
-        <w:ind w:left="400"/>
-      </w:pPr>
-    </w:p>
-    <w:p>
-      <w:pPr>
-        <w:ind w:left="400"/>
-      </w:pPr>
-    </w:p>
-    <w:p>
-      <w:pPr>
-        <w:ind w:left="400"/>
-      </w:pPr>
-    </w:p>
-    <w:p>
-      <w:pPr>
-        <w:ind w:left="400"/>
-      </w:pPr>
-    </w:p>
-    <w:p>
-      <w:pPr>
-        <w:ind w:left="400"/>
-        <w:rPr>
-          <w:rFonts w:hint="eastAsia"/>
-        </w:rPr>
-      </w:pPr>
+        <w:t>E</w:t>
+      </w:r>
+      <w:r>
+        <w:rPr>
+          <w:rFonts w:hint="eastAsia"/>
+        </w:rPr>
+        <w:t>x)</w:t>
+      </w:r>
+      <w:r>
+        <w:t xml:space="preserve"> const intData = parseInt(“123”); //intData=123;</w:t>
+      </w:r>
+    </w:p>
+    <w:p>
+      <w:pPr>
+        <w:rPr>
+          <w:rFonts w:hint="eastAsia"/>
+        </w:rPr>
+      </w:pPr>
+      <w:bookmarkStart w:id="7" w:name="_GoBack"/>
+      <w:bookmarkEnd w:id="7"/>
     </w:p>
     <w:sectPr>
       <w:pgSz w:w="11906" w:h="16838"/>

</xml_diff>